<commit_message>
modifcations du dossier CER (v3)
- réponses aux commentaires
- modifications dossier et fiche INFO
</commit_message>
<xml_diff>
--- a/docs/Pour le participant/FicheInfo.docx
+++ b/docs/Pour le participant/FicheInfo.docx
@@ -1,6 +1,6 @@
 
 <file path=word/document.xml><?xml version="1.0" encoding="utf-8"?>
-<w:document xmlns:wpc="http://schemas.microsoft.com/office/word/2010/wordprocessingCanvas" xmlns:cx="http://schemas.microsoft.com/office/drawing/2014/chartex" xmlns:cx1="http://schemas.microsoft.com/office/drawing/2015/9/8/chartex" xmlns:mc="http://schemas.openxmlformats.org/markup-compatibility/2006" xmlns:o="urn:schemas-microsoft-com:office:office" xmlns:r="http://schemas.openxmlformats.org/officeDocument/2006/relationships" xmlns:m="http://schemas.openxmlformats.org/officeDocument/2006/math" xmlns:v="urn:schemas-microsoft-com:vml" xmlns:wp14="http://schemas.microsoft.com/office/word/2010/wordprocessingDrawing" xmlns:wp="http://schemas.openxmlformats.org/drawingml/2006/wordprocessingDrawing" xmlns:w10="urn:schemas-microsoft-com:office:word" xmlns:w="http://schemas.openxmlformats.org/wordprocessingml/2006/main" xmlns:w14="http://schemas.microsoft.com/office/word/2010/wordml" xmlns:w15="http://schemas.microsoft.com/office/word/2012/wordml" xmlns:w16se="http://schemas.microsoft.com/office/word/2015/wordml/symex" xmlns:wpg="http://schemas.microsoft.com/office/word/2010/wordprocessingGroup" xmlns:wpi="http://schemas.microsoft.com/office/word/2010/wordprocessingInk" xmlns:wne="http://schemas.microsoft.com/office/word/2006/wordml" xmlns:wps="http://schemas.microsoft.com/office/word/2010/wordprocessingShape" mc:Ignorable="w14 w15 w16se wp14">
+<w:document xmlns:ve="http://schemas.openxmlformats.org/markup-compatibility/2006" xmlns:o="urn:schemas-microsoft-com:office:office" xmlns:r="http://schemas.openxmlformats.org/officeDocument/2006/relationships" xmlns:m="http://schemas.openxmlformats.org/officeDocument/2006/math" xmlns:v="urn:schemas-microsoft-com:vml" xmlns:wp="http://schemas.openxmlformats.org/drawingml/2006/wordprocessingDrawing" xmlns:w10="urn:schemas-microsoft-com:office:word" xmlns:w="http://schemas.openxmlformats.org/wordprocessingml/2006/main" xmlns:wne="http://schemas.microsoft.com/office/word/2006/wordml">
   <w:body>
     <w:p>
       <w:pPr>
@@ -380,7 +380,90 @@
         <w:rPr>
           <w:lang w:val="fr-FR"/>
         </w:rPr>
-        <w:t xml:space="preserve">Si vous acceptez de participer à cette recherche nous vous attribuerons un code de participation unique et personnel qui vous sera demandé à chaque connexion sur le site de test. Ce code permettra de garantir l’anonymisation de vos données. Vos données dites </w:t>
+        <w:t xml:space="preserve">Si vous acceptez de participer à cette recherche nous vous attribuerons </w:t>
+      </w:r>
+      <w:r>
+        <w:rPr>
+          <w:lang w:val="fr-FR"/>
+        </w:rPr>
+        <w:t xml:space="preserve">(de manière aléatoire) </w:t>
+      </w:r>
+      <w:r>
+        <w:rPr>
+          <w:lang w:val="fr-FR"/>
+        </w:rPr>
+        <w:t>un code de pa</w:t>
+      </w:r>
+      <w:r>
+        <w:rPr>
+          <w:lang w:val="fr-FR"/>
+        </w:rPr>
+        <w:t>rticipation unique et personnel</w:t>
+      </w:r>
+      <w:r>
+        <w:rPr>
+          <w:lang w:val="fr-FR"/>
+        </w:rPr>
+        <w:t xml:space="preserve"> </w:t>
+      </w:r>
+      <w:r>
+        <w:rPr>
+          <w:lang w:val="fr-FR"/>
+        </w:rPr>
+        <w:t xml:space="preserve">qui vous sera demandé à chaque connexion sur le site de test. Ce code permettra de garantir </w:t>
+      </w:r>
+      <w:r>
+        <w:rPr>
+          <w:lang w:val="fr-FR"/>
+        </w:rPr>
+        <w:t>l</w:t>
+      </w:r>
+      <w:r>
+        <w:rPr>
+          <w:lang w:val="fr-FR"/>
+        </w:rPr>
+        <w:t>a "</w:t>
+      </w:r>
+      <w:proofErr w:type="spellStart"/>
+      <w:r>
+        <w:rPr>
+          <w:lang w:val="fr-FR"/>
+        </w:rPr>
+        <w:t>pseudo</w:t>
+      </w:r>
+      <w:r>
+        <w:rPr>
+          <w:lang w:val="fr-FR"/>
+        </w:rPr>
+        <w:t>nymisation</w:t>
+      </w:r>
+      <w:proofErr w:type="spellEnd"/>
+      <w:r>
+        <w:rPr>
+          <w:lang w:val="fr-FR"/>
+        </w:rPr>
+        <w:t>"</w:t>
+      </w:r>
+      <w:r>
+        <w:rPr>
+          <w:lang w:val="fr-FR"/>
+        </w:rPr>
+        <w:t xml:space="preserve"> de vos données.</w:t>
+      </w:r>
+    </w:p>
+    <w:p>
+      <w:pPr>
+        <w:spacing w:line="360" w:lineRule="auto"/>
+        <w:jc w:val="both"/>
+        <w:rPr>
+          <w:lang w:val="fr-FR"/>
+        </w:rPr>
+      </w:pPr>
+      <w:r>
+        <w:rPr>
+          <w:lang w:val="fr-FR"/>
+        </w:rPr>
+        <w:t xml:space="preserve">Vos données dites </w:t>
       </w:r>
       <w:r>
         <w:rPr>
@@ -392,7 +475,7 @@
         <w:rPr>
           <w:lang w:val="fr-FR"/>
         </w:rPr>
-        <w:t>identifiantes</w:t>
+        <w:t>d'inscription</w:t>
       </w:r>
       <w:r>
         <w:rPr>
@@ -404,13 +487,37 @@
         <w:rPr>
           <w:lang w:val="fr-FR"/>
         </w:rPr>
-        <w:t xml:space="preserve"> (nom, prénom, coordonnées de contact) et bancaires (pour l’indemnisation) sont stockées séparément et les chercheurs n’y auront pas accès. Ces données seront uniquement accessibles aux services administratifs de l’ICM (pour les procédures d’indemnisation notamment).</w:t>
-      </w:r>
-      <w:r>
-        <w:rPr>
-          <w:lang w:val="fr-FR"/>
-        </w:rPr>
-        <w:t xml:space="preserve"> Les données « expérimentales » (résultats des tests et réponses aux questionnaires) seront, elles, exploitées par les chercheurs pour les besoins de la recherche.</w:t>
+        <w:t xml:space="preserve"> (nom, prénom, coordonnées de contact</w:t>
+      </w:r>
+      <w:r>
+        <w:rPr>
+          <w:lang w:val="fr-FR"/>
+        </w:rPr>
+        <w:t xml:space="preserve">, détails bancaires nécessaire à </w:t>
+      </w:r>
+      <w:r>
+        <w:rPr>
+          <w:lang w:val="fr-FR"/>
+        </w:rPr>
+        <w:t>l’indemnisation</w:t>
+      </w:r>
+      <w:r>
+        <w:rPr>
+          <w:lang w:val="fr-FR"/>
+        </w:rPr>
+        <w:t xml:space="preserve"> et code de participation</w:t>
+      </w:r>
+      <w:r>
+        <w:rPr>
+          <w:lang w:val="fr-FR"/>
+        </w:rPr>
+        <w:t>) sont stockées séparément et les chercheurs n’y auront pas accès. Ces données seront uniquement accessibles aux services administratifs de l’ICM (pour les procédures d’indemnisation notamment).</w:t>
+      </w:r>
+      <w:r>
+        <w:rPr>
+          <w:lang w:val="fr-FR"/>
+        </w:rPr>
+        <w:t xml:space="preserve"> </w:t>
       </w:r>
     </w:p>
     <w:p>
@@ -426,14 +533,254 @@
           <w:lang w:val="fr-FR"/>
         </w:rPr>
         <w:lastRenderedPageBreak/>
+        <w:t>Vo</w:t>
+      </w:r>
+      <w:r>
+        <w:rPr>
+          <w:lang w:val="fr-FR"/>
+        </w:rPr>
+        <w:t xml:space="preserve">s données </w:t>
+      </w:r>
+      <w:r>
+        <w:rPr>
+          <w:lang w:val="fr-FR"/>
+        </w:rPr>
+        <w:t xml:space="preserve">dites </w:t>
+      </w:r>
+      <w:r>
+        <w:rPr>
+          <w:lang w:val="fr-FR"/>
+        </w:rPr>
+        <w:t>« expérimentales » (résultats des tests et réponses aux questionnaires) seront, elles, exploitées par les chercheurs pour les besoins de la recherche</w:t>
+      </w:r>
+      <w:r>
+        <w:rPr>
+          <w:lang w:val="fr-FR"/>
+        </w:rPr>
+        <w:t xml:space="preserve"> (s</w:t>
+      </w:r>
+      <w:r>
+        <w:rPr>
+          <w:lang w:val="fr-FR"/>
+        </w:rPr>
+        <w:t>euls les responsables</w:t>
+      </w:r>
+      <w:r>
+        <w:rPr>
+          <w:lang w:val="fr-FR"/>
+        </w:rPr>
+        <w:t xml:space="preserve"> scientifiques</w:t>
+      </w:r>
+      <w:r>
+        <w:rPr>
+          <w:lang w:val="fr-FR"/>
+        </w:rPr>
+        <w:t xml:space="preserve"> de l’étude </w:t>
+      </w:r>
+      <w:r>
+        <w:rPr>
+          <w:lang w:val="fr-FR"/>
+        </w:rPr>
+        <w:t>auront</w:t>
+      </w:r>
+      <w:r>
+        <w:rPr>
+          <w:lang w:val="fr-FR"/>
+        </w:rPr>
+        <w:t xml:space="preserve"> accès à ces données</w:t>
+      </w:r>
+      <w:r>
+        <w:rPr>
+          <w:lang w:val="fr-FR"/>
+        </w:rPr>
+        <w:t>)</w:t>
+      </w:r>
+      <w:r>
+        <w:rPr>
+          <w:lang w:val="fr-FR"/>
+        </w:rPr>
+        <w:t>.</w:t>
+      </w:r>
+      <w:r>
+        <w:rPr>
+          <w:lang w:val="fr-FR"/>
+        </w:rPr>
+        <w:t xml:space="preserve"> Celles-ci incluent:</w:t>
+      </w:r>
+    </w:p>
+    <w:p>
+      <w:pPr>
+        <w:pStyle w:val="Paragraphedeliste"/>
+        <w:numPr>
+          <w:ilvl w:val="0"/>
+          <w:numId w:val="3"/>
+        </w:numPr>
+        <w:spacing w:line="360" w:lineRule="auto"/>
+        <w:jc w:val="both"/>
+        <w:rPr>
+          <w:lang w:val="fr-FR"/>
+        </w:rPr>
+      </w:pPr>
+      <w:r>
+        <w:rPr>
+          <w:lang w:val="fr-FR"/>
+        </w:rPr>
+        <w:t>vos réponses aux tests cognitifs</w:t>
+      </w:r>
+    </w:p>
+    <w:p>
+      <w:pPr>
+        <w:pStyle w:val="Paragraphedeliste"/>
+        <w:numPr>
+          <w:ilvl w:val="0"/>
+          <w:numId w:val="3"/>
+        </w:numPr>
+        <w:spacing w:line="360" w:lineRule="auto"/>
+        <w:jc w:val="both"/>
+        <w:rPr>
+          <w:lang w:val="fr-FR"/>
+        </w:rPr>
+      </w:pPr>
+      <w:r>
+        <w:rPr>
+          <w:lang w:val="fr-FR"/>
+        </w:rPr>
+        <w:t>vos réponses</w:t>
+      </w:r>
+      <w:r>
+        <w:rPr>
+          <w:lang w:val="fr-FR"/>
+        </w:rPr>
+        <w:t xml:space="preserve"> aux questionnaires</w:t>
+      </w:r>
+      <w:r>
+        <w:rPr>
+          <w:lang w:val="fr-FR"/>
+        </w:rPr>
+        <w:t xml:space="preserve"> de stress, d'anxiété et d'humeur</w:t>
+      </w:r>
+    </w:p>
+    <w:p>
+      <w:pPr>
+        <w:pStyle w:val="Paragraphedeliste"/>
+        <w:numPr>
+          <w:ilvl w:val="0"/>
+          <w:numId w:val="3"/>
+        </w:numPr>
+        <w:spacing w:line="360" w:lineRule="auto"/>
+        <w:jc w:val="both"/>
+        <w:rPr>
+          <w:lang w:val="fr-FR"/>
+        </w:rPr>
+      </w:pPr>
+      <w:r>
+        <w:rPr>
+          <w:lang w:val="fr-FR"/>
+        </w:rPr>
+        <w:t>vos réponses au questionnaire lié au COVID</w:t>
+      </w:r>
+    </w:p>
+    <w:p>
+      <w:pPr>
+        <w:pStyle w:val="Paragraphedeliste"/>
+        <w:numPr>
+          <w:ilvl w:val="0"/>
+          <w:numId w:val="3"/>
+        </w:numPr>
+        <w:spacing w:line="360" w:lineRule="auto"/>
+        <w:jc w:val="both"/>
+        <w:rPr>
+          <w:lang w:val="fr-FR"/>
+        </w:rPr>
+      </w:pPr>
+      <w:r>
+        <w:rPr>
+          <w:lang w:val="fr-FR"/>
+        </w:rPr>
+        <w:t>des informations socio-biographiques: âge, sexe, statut marital, nombre et âge des enfants, nombre de personnes vivant avec vous, situation professionnelle et niveau d'éducation.</w:t>
+      </w:r>
+    </w:p>
+    <w:p>
+      <w:pPr>
+        <w:pStyle w:val="Paragraphedeliste"/>
+        <w:numPr>
+          <w:ilvl w:val="0"/>
+          <w:numId w:val="3"/>
+        </w:numPr>
+        <w:spacing w:line="360" w:lineRule="auto"/>
+        <w:jc w:val="both"/>
+        <w:rPr>
+          <w:lang w:val="fr-FR"/>
+        </w:rPr>
+      </w:pPr>
+      <w:r>
+        <w:rPr>
+          <w:lang w:val="fr-FR"/>
+        </w:rPr>
+        <w:t xml:space="preserve">votre code de participation </w:t>
+      </w:r>
+    </w:p>
+    <w:p>
+      <w:pPr>
+        <w:spacing w:line="360" w:lineRule="auto"/>
+        <w:jc w:val="both"/>
+        <w:rPr>
+          <w:lang w:val="fr-FR"/>
+        </w:rPr>
+      </w:pPr>
+      <w:r>
+        <w:rPr>
+          <w:lang w:val="fr-FR"/>
+        </w:rPr>
+        <w:t>Note : ces données ne peuvent pas être utilisées à des fins de diagnostic médical.</w:t>
+      </w:r>
+    </w:p>
+    <w:p>
+      <w:pPr>
+        <w:spacing w:line="360" w:lineRule="auto"/>
+        <w:jc w:val="both"/>
+        <w:rPr>
+          <w:lang w:val="fr-FR"/>
+        </w:rPr>
+      </w:pPr>
+      <w:r>
+        <w:rPr>
+          <w:lang w:val="fr-FR"/>
+        </w:rPr>
         <w:t>C</w:t>
       </w:r>
       <w:r>
         <w:rPr>
           <w:lang w:val="fr-FR"/>
         </w:rPr>
-        <w:t>onformément aux dispositions de la loi "informatique et libertés", nous conservons les données de manière sécurisée, anonymisée et confidentielle.</w:t>
-      </w:r>
+        <w:t>onformément aux dispositions de la loi "informatique</w:t>
+      </w:r>
+      <w:r>
+        <w:rPr>
+          <w:lang w:val="fr-FR"/>
+        </w:rPr>
+        <w:t xml:space="preserve"> et libertés", nous conservons c</w:t>
+      </w:r>
+      <w:r>
+        <w:rPr>
+          <w:lang w:val="fr-FR"/>
+        </w:rPr>
+        <w:t xml:space="preserve">es données </w:t>
+      </w:r>
+      <w:r>
+        <w:rPr>
+          <w:lang w:val="fr-FR"/>
+        </w:rPr>
+        <w:t xml:space="preserve">de manière sécurisée, </w:t>
+      </w:r>
+      <w:proofErr w:type="spellStart"/>
+      <w:r>
+        <w:rPr>
+          <w:lang w:val="fr-FR"/>
+        </w:rPr>
+        <w:t>pseudonymisée</w:t>
+      </w:r>
+      <w:proofErr w:type="spellEnd"/>
       <w:r>
         <w:rPr>
           <w:lang w:val="fr-FR"/>
@@ -444,13 +791,40 @@
         <w:rPr>
           <w:lang w:val="fr-FR"/>
         </w:rPr>
-        <w:t xml:space="preserve">Seuls les responsables de l’étude pourront avoir accès à ces données. </w:t>
-      </w:r>
-      <w:r>
-        <w:rPr>
-          <w:lang w:val="fr-FR"/>
-        </w:rPr>
-        <w:t>Vous disposez d’un droit d’accès et de rectification de ces données. Par ailleurs, l</w:t>
+        <w:t>et confidentielle.</w:t>
+      </w:r>
+      <w:r>
+        <w:rPr>
+          <w:lang w:val="fr-FR"/>
+        </w:rPr>
+        <w:t xml:space="preserve"> </w:t>
+      </w:r>
+      <w:r>
+        <w:rPr>
+          <w:lang w:val="fr-FR"/>
+        </w:rPr>
+        <w:t>Vous disposez d’un droit d’accès et d</w:t>
+      </w:r>
+      <w:r>
+        <w:rPr>
+          <w:lang w:val="fr-FR"/>
+        </w:rPr>
+        <w:t>e rectification de ces données, qui seront automatiquement détruites deux ans après la publication des résultats de l'étude.</w:t>
+      </w:r>
+    </w:p>
+    <w:p>
+      <w:pPr>
+        <w:spacing w:line="360" w:lineRule="auto"/>
+        <w:jc w:val="both"/>
+        <w:rPr>
+          <w:lang w:val="fr-FR"/>
+        </w:rPr>
+      </w:pPr>
+      <w:r>
+        <w:rPr>
+          <w:lang w:val="fr-FR"/>
+        </w:rPr>
+        <w:t>Par ailleurs, l</w:t>
       </w:r>
       <w:r>
         <w:rPr>
@@ -476,101 +850,105 @@
         </w:rPr>
         <w:t xml:space="preserve"> </w:t>
       </w:r>
-    </w:p>
-    <w:p>
-      <w:pPr>
-        <w:spacing w:line="360" w:lineRule="auto"/>
-        <w:jc w:val="both"/>
-        <w:rPr>
-          <w:lang w:val="fr-FR"/>
-        </w:rPr>
-      </w:pPr>
-      <w:r>
-        <w:rPr>
-          <w:lang w:val="fr-FR"/>
-        </w:rPr>
-        <w:t xml:space="preserve">Vos données </w:t>
-      </w:r>
-      <w:r>
-        <w:rPr>
-          <w:lang w:val="fr-FR"/>
-        </w:rPr>
-        <w:t xml:space="preserve">identifiantes/bancaires </w:t>
-      </w:r>
-      <w:r>
-        <w:rPr>
-          <w:lang w:val="fr-FR"/>
-        </w:rPr>
-        <w:t xml:space="preserve">seront supprimées après </w:t>
-      </w:r>
-      <w:r>
-        <w:rPr>
-          <w:lang w:val="fr-FR"/>
-        </w:rPr>
-        <w:t>2</w:t>
-      </w:r>
-      <w:r>
-        <w:rPr>
-          <w:lang w:val="fr-FR"/>
-        </w:rPr>
-        <w:t xml:space="preserve"> ans. Les données </w:t>
-      </w:r>
-      <w:r>
-        <w:rPr>
-          <w:lang w:val="fr-FR"/>
-        </w:rPr>
-        <w:t xml:space="preserve">expérimentales </w:t>
-      </w:r>
-      <w:r>
-        <w:rPr>
-          <w:lang w:val="fr-FR"/>
-        </w:rPr>
-        <w:t xml:space="preserve">seront stockées </w:t>
-      </w:r>
-      <w:r>
-        <w:rPr>
-          <w:lang w:val="fr-FR"/>
-        </w:rPr>
-        <w:t xml:space="preserve">de manière totalement anonymisée </w:t>
-      </w:r>
-      <w:r>
-        <w:rPr>
-          <w:lang w:val="fr-FR"/>
-        </w:rPr>
-        <w:t xml:space="preserve">(la procédure d’anonymisation remplace, dans la base de données, votre nom par un numéro aléatoire) </w:t>
-      </w:r>
-      <w:r>
-        <w:rPr>
-          <w:lang w:val="fr-FR"/>
-        </w:rPr>
-        <w:t xml:space="preserve">sans limite de temps pour permettre la ré-analyse ultérieure et la comparaison </w:t>
-      </w:r>
-      <w:r>
-        <w:rPr>
-          <w:lang w:val="fr-FR"/>
-        </w:rPr>
-        <w:t>avec d’autres résultats dans une démar</w:t>
-      </w:r>
-      <w:r>
-        <w:rPr>
-          <w:lang w:val="fr-FR"/>
-        </w:rPr>
-        <w:t>che dite de « science ouverte ».</w:t>
-      </w:r>
-    </w:p>
-    <w:p>
-      <w:pPr>
-        <w:spacing w:line="360" w:lineRule="auto"/>
-        <w:jc w:val="both"/>
-        <w:rPr>
-          <w:lang w:val="fr-FR"/>
-        </w:rPr>
-      </w:pPr>
-      <w:r>
-        <w:rPr>
-          <w:lang w:val="fr-FR"/>
-        </w:rPr>
-        <w:t>Note</w:t>
+      <w:r>
+        <w:rPr>
+          <w:lang w:val="fr-FR"/>
+        </w:rPr>
+        <w:t xml:space="preserve">Dans une démarche de « science ouverte », nous partagerons avec la communauté de recherche un sous-ensemble de vos données « expérimentales ». Ces données dites « ouvertes » incluent vos réponses aux tests cognitifs, vos scores de stress, anxiété et humeur, votre âge et votre sexe. Elles seront conservées </w:t>
+      </w:r>
+      <w:r>
+        <w:rPr>
+          <w:lang w:val="fr-FR"/>
+        </w:rPr>
+        <w:t>sans limite de temps</w:t>
+      </w:r>
+      <w:r>
+        <w:rPr>
+          <w:lang w:val="fr-FR"/>
+        </w:rPr>
+        <w:t>,</w:t>
+      </w:r>
+      <w:r>
+        <w:rPr>
+          <w:lang w:val="fr-FR"/>
+        </w:rPr>
+        <w:t xml:space="preserve"> pour permettre la ré-analyse ultérieure et la comparaison </w:t>
+      </w:r>
+      <w:r>
+        <w:rPr>
+          <w:lang w:val="fr-FR"/>
+        </w:rPr>
+        <w:t xml:space="preserve">avec d’autres résultats </w:t>
+      </w:r>
+      <w:r>
+        <w:rPr>
+          <w:lang w:val="fr-FR"/>
+        </w:rPr>
+        <w:t>issus d'autres études du même genre</w:t>
+      </w:r>
+      <w:r>
+        <w:rPr>
+          <w:lang w:val="fr-FR"/>
+        </w:rPr>
+        <w:t>.</w:t>
+      </w:r>
+    </w:p>
+    <w:p>
+      <w:pPr>
+        <w:spacing w:line="360" w:lineRule="auto"/>
+        <w:jc w:val="both"/>
+        <w:rPr>
+          <w:lang w:val="fr-FR"/>
+        </w:rPr>
+      </w:pPr>
+    </w:p>
+    <w:p>
+      <w:pPr>
+        <w:pStyle w:val="Titre2"/>
+        <w:spacing w:line="360" w:lineRule="auto"/>
+        <w:jc w:val="both"/>
+      </w:pPr>
+      <w:r>
+        <w:t>Indemnisation financière</w:t>
+      </w:r>
+    </w:p>
+    <w:p>
+      <w:pPr>
+        <w:spacing w:line="360" w:lineRule="auto"/>
+        <w:jc w:val="both"/>
+        <w:rPr>
+          <w:lang w:val="fr-FR"/>
+        </w:rPr>
+      </w:pPr>
+      <w:r>
+        <w:rPr>
+          <w:lang w:val="fr-FR"/>
+        </w:rPr>
+        <w:t>Sous réserve que vous consentiez à participer à l'étude</w:t>
+      </w:r>
+      <w:r>
+        <w:rPr>
+          <w:lang w:val="fr-FR"/>
+        </w:rPr>
+        <w:t>, et que vous la meniez jusqu’à son terme (voir section déroulement plus bas)</w:t>
+      </w:r>
+      <w:r>
+        <w:rPr>
+          <w:lang w:val="fr-FR"/>
+        </w:rPr>
+        <w:t>, v</w:t>
+      </w:r>
+      <w:r>
+        <w:rPr>
+          <w:lang w:val="fr-FR"/>
+        </w:rPr>
+        <w:t xml:space="preserve">otre </w:t>
+      </w:r>
+      <w:r>
+        <w:rPr>
+          <w:lang w:val="fr-FR"/>
+        </w:rPr>
+        <w:t>participation</w:t>
       </w:r>
       <w:r>
         <w:rPr>
@@ -582,19 +960,154 @@
         <w:rPr>
           <w:lang w:val="fr-FR"/>
         </w:rPr>
-        <w:t>: les données recueillies ne peuvent pas être utilisées à des fins de diagnosti</w:t>
-      </w:r>
-      <w:r>
-        <w:rPr>
-          <w:lang w:val="fr-FR"/>
-        </w:rPr>
-        <w:t>c</w:t>
-      </w:r>
-      <w:r>
-        <w:rPr>
-          <w:lang w:val="fr-FR"/>
-        </w:rPr>
-        <w:t xml:space="preserve"> médical.</w:t>
+        <w:t xml:space="preserve">à cette étude </w:t>
+      </w:r>
+      <w:r>
+        <w:rPr>
+          <w:lang w:val="fr-FR"/>
+        </w:rPr>
+        <w:t xml:space="preserve">sera indemnisée </w:t>
+      </w:r>
+      <w:r>
+        <w:rPr>
+          <w:lang w:val="fr-FR"/>
+        </w:rPr>
+        <w:t xml:space="preserve">sur la base d’un salaire fixe </w:t>
+      </w:r>
+      <w:r>
+        <w:rPr>
+          <w:lang w:val="fr-FR"/>
+        </w:rPr>
+        <w:t>(</w:t>
+      </w:r>
+      <w:r>
+        <w:rPr>
+          <w:lang w:val="fr-FR"/>
+        </w:rPr>
+        <w:t>8</w:t>
+      </w:r>
+      <w:r>
+        <w:rPr>
+          <w:lang w:val="fr-FR"/>
+        </w:rPr>
+        <w:t>€ par session</w:t>
+      </w:r>
+      <w:r>
+        <w:rPr>
+          <w:lang w:val="fr-FR"/>
+        </w:rPr>
+        <w:t xml:space="preserve"> de test</w:t>
+      </w:r>
+      <w:r>
+        <w:rPr>
+          <w:lang w:val="fr-FR"/>
+        </w:rPr>
+        <w:t>)</w:t>
+      </w:r>
+      <w:r>
+        <w:rPr>
+          <w:lang w:val="fr-FR"/>
+        </w:rPr>
+        <w:t xml:space="preserve"> et d’un bonus financier lié à votre performance</w:t>
+      </w:r>
+      <w:r>
+        <w:rPr>
+          <w:lang w:val="fr-FR"/>
+        </w:rPr>
+        <w:t xml:space="preserve"> </w:t>
+      </w:r>
+      <w:r>
+        <w:rPr>
+          <w:lang w:val="fr-FR"/>
+        </w:rPr>
+        <w:t>(</w:t>
+      </w:r>
+      <w:r>
+        <w:rPr>
+          <w:lang w:val="fr-FR"/>
+        </w:rPr>
+        <w:t>8</w:t>
+      </w:r>
+      <w:r>
+        <w:rPr>
+          <w:lang w:val="fr-FR"/>
+        </w:rPr>
+        <w:t>,05</w:t>
+      </w:r>
+      <w:r>
+        <w:rPr>
+          <w:lang w:val="fr-FR"/>
+        </w:rPr>
+        <w:t>€ au maximum)</w:t>
+      </w:r>
+      <w:r>
+        <w:rPr>
+          <w:lang w:val="fr-FR"/>
+        </w:rPr>
+        <w:t>.</w:t>
+      </w:r>
+    </w:p>
+    <w:p>
+      <w:pPr>
+        <w:spacing w:line="360" w:lineRule="auto"/>
+        <w:jc w:val="both"/>
+        <w:rPr>
+          <w:lang w:val="fr-FR"/>
+        </w:rPr>
+      </w:pPr>
+      <w:r>
+        <w:rPr>
+          <w:lang w:val="fr-FR"/>
+        </w:rPr>
+        <w:t xml:space="preserve">Note : </w:t>
+      </w:r>
+      <w:r>
+        <w:rPr>
+          <w:lang w:val="fr-FR"/>
+        </w:rPr>
+        <w:t>Comme vous le verrez, certains essais d</w:t>
+      </w:r>
+      <w:r>
+        <w:rPr>
+          <w:lang w:val="fr-FR"/>
+        </w:rPr>
+        <w:t>e certains</w:t>
+      </w:r>
+      <w:r>
+        <w:rPr>
+          <w:lang w:val="fr-FR"/>
+        </w:rPr>
+        <w:t xml:space="preserve"> test</w:t>
+      </w:r>
+      <w:r>
+        <w:rPr>
+          <w:lang w:val="fr-FR"/>
+        </w:rPr>
+        <w:t>s</w:t>
+      </w:r>
+      <w:r>
+        <w:rPr>
+          <w:lang w:val="fr-FR"/>
+        </w:rPr>
+        <w:t xml:space="preserve"> rapportent plus d’argent que d’autres. </w:t>
+      </w:r>
+      <w:r>
+        <w:rPr>
+          <w:lang w:val="fr-FR"/>
+        </w:rPr>
+        <w:t xml:space="preserve">La manière dont votre </w:t>
+      </w:r>
+      <w:r>
+        <w:rPr>
+          <w:lang w:val="fr-FR"/>
+        </w:rPr>
+        <w:t xml:space="preserve">bonus financier sera </w:t>
+      </w:r>
+      <w:r>
+        <w:rPr>
+          <w:lang w:val="fr-FR"/>
+        </w:rPr>
+        <w:t>calculé dépend de chaque test, et sera détaillé plus bas.</w:t>
       </w:r>
     </w:p>
     <w:p>
@@ -613,46 +1126,49 @@
         <w:jc w:val="both"/>
       </w:pPr>
       <w:r>
-        <w:t>Indemnisation financière</w:t>
-      </w:r>
-    </w:p>
-    <w:p>
-      <w:pPr>
-        <w:spacing w:line="360" w:lineRule="auto"/>
-        <w:jc w:val="both"/>
-        <w:rPr>
-          <w:lang w:val="fr-FR"/>
-        </w:rPr>
-      </w:pPr>
-      <w:r>
-        <w:rPr>
-          <w:lang w:val="fr-FR"/>
-        </w:rPr>
-        <w:t>Sous réserve que vous consentiez à participer à l'étude</w:t>
-      </w:r>
-      <w:r>
-        <w:rPr>
-          <w:lang w:val="fr-FR"/>
-        </w:rPr>
-        <w:t>, et que vous la meniez jusqu’à son terme (voir section déroulement plus bas)</w:t>
-      </w:r>
-      <w:r>
-        <w:rPr>
-          <w:lang w:val="fr-FR"/>
-        </w:rPr>
-        <w:t>, v</w:t>
-      </w:r>
-      <w:r>
-        <w:rPr>
-          <w:lang w:val="fr-FR"/>
-        </w:rPr>
-        <w:t xml:space="preserve">otre </w:t>
-      </w:r>
-      <w:r>
-        <w:rPr>
-          <w:lang w:val="fr-FR"/>
-        </w:rPr>
-        <w:t>participation</w:t>
+        <w:t>Déroulement</w:t>
+      </w:r>
+      <w:r>
+        <w:t xml:space="preserve"> global de l’étude</w:t>
+      </w:r>
+    </w:p>
+    <w:p>
+      <w:pPr>
+        <w:spacing w:line="360" w:lineRule="auto"/>
+        <w:jc w:val="both"/>
+        <w:rPr>
+          <w:lang w:val="fr-FR"/>
+        </w:rPr>
+      </w:pPr>
+      <w:r>
+        <w:rPr>
+          <w:lang w:val="fr-FR"/>
+        </w:rPr>
+        <w:t xml:space="preserve">L’étude </w:t>
+      </w:r>
+      <w:r>
+        <w:rPr>
+          <w:lang w:val="fr-FR"/>
+        </w:rPr>
+        <w:t>se déroulera sur</w:t>
+      </w:r>
+      <w:r>
+        <w:rPr>
+          <w:lang w:val="fr-FR"/>
+        </w:rPr>
+        <w:t xml:space="preserve"> 6 mois</w:t>
+      </w:r>
+      <w:r>
+        <w:rPr>
+          <w:lang w:val="fr-FR"/>
+        </w:rPr>
+        <w:t xml:space="preserve">, à compter du </w:t>
+      </w:r>
+      <w:r>
+        <w:rPr>
+          <w:lang w:val="fr-FR"/>
+        </w:rPr>
+        <w:t>XXX</w:t>
       </w:r>
       <w:r>
         <w:rPr>
@@ -664,43 +1180,186 @@
         <w:rPr>
           <w:lang w:val="fr-FR"/>
         </w:rPr>
-        <w:t xml:space="preserve">à cette étude </w:t>
-      </w:r>
-      <w:r>
-        <w:rPr>
-          <w:lang w:val="fr-FR"/>
-        </w:rPr>
-        <w:t xml:space="preserve">sera indemnisée </w:t>
-      </w:r>
-      <w:r>
-        <w:rPr>
-          <w:lang w:val="fr-FR"/>
-        </w:rPr>
-        <w:t xml:space="preserve">sur la base d’un salaire fixe </w:t>
-      </w:r>
-      <w:r>
-        <w:rPr>
-          <w:lang w:val="fr-FR"/>
-        </w:rPr>
-        <w:t>(</w:t>
-      </w:r>
-      <w:r>
-        <w:rPr>
-          <w:lang w:val="fr-FR"/>
-        </w:rPr>
-        <w:t>8</w:t>
-      </w:r>
-      <w:r>
-        <w:rPr>
-          <w:lang w:val="fr-FR"/>
-        </w:rPr>
-        <w:t>€ par session</w:t>
-      </w:r>
-      <w:r>
-        <w:rPr>
-          <w:lang w:val="fr-FR"/>
-        </w:rPr>
-        <w:t xml:space="preserve"> de test</w:t>
+        <w:t>Juin</w:t>
+      </w:r>
+      <w:r>
+        <w:rPr>
+          <w:lang w:val="fr-FR"/>
+        </w:rPr>
+        <w:t xml:space="preserve"> 2020</w:t>
+      </w:r>
+      <w:r>
+        <w:rPr>
+          <w:lang w:val="fr-FR"/>
+        </w:rPr>
+        <w:t xml:space="preserve">. </w:t>
+      </w:r>
+      <w:r>
+        <w:rPr>
+          <w:lang w:val="fr-FR"/>
+        </w:rPr>
+        <w:t>Les deux premiers mois</w:t>
+      </w:r>
+      <w:r>
+        <w:rPr>
+          <w:lang w:val="fr-FR"/>
+        </w:rPr>
+        <w:t xml:space="preserve">, </w:t>
+      </w:r>
+      <w:r>
+        <w:rPr>
+          <w:lang w:val="fr-FR"/>
+        </w:rPr>
+        <w:t xml:space="preserve">vous devrez effectuer une session de test par semaine. </w:t>
+      </w:r>
+      <w:r>
+        <w:rPr>
+          <w:lang w:val="fr-FR"/>
+        </w:rPr>
+        <w:t>Les deuxième et troisième mois</w:t>
+      </w:r>
+      <w:r>
+        <w:rPr>
+          <w:lang w:val="fr-FR"/>
+        </w:rPr>
+        <w:t xml:space="preserve">, vous effectuerez une </w:t>
+      </w:r>
+      <w:r>
+        <w:rPr>
+          <w:lang w:val="fr-FR"/>
+        </w:rPr>
+        <w:lastRenderedPageBreak/>
+        <w:t xml:space="preserve">session de test toutes les deux semaines. Finalement, </w:t>
+      </w:r>
+      <w:r>
+        <w:rPr>
+          <w:lang w:val="fr-FR"/>
+        </w:rPr>
+        <w:t>les trois derniers mois</w:t>
+      </w:r>
+      <w:r>
+        <w:rPr>
+          <w:lang w:val="fr-FR"/>
+        </w:rPr>
+        <w:t>, vous effectuerez une session de test par mois. Cela fa</w:t>
+      </w:r>
+      <w:r>
+        <w:rPr>
+          <w:lang w:val="fr-FR"/>
+        </w:rPr>
+        <w:t xml:space="preserve">it </w:t>
+      </w:r>
+      <w:r>
+        <w:rPr>
+          <w:lang w:val="fr-FR"/>
+        </w:rPr>
+        <w:t>15</w:t>
+      </w:r>
+      <w:r>
+        <w:rPr>
+          <w:lang w:val="fr-FR"/>
+        </w:rPr>
+        <w:t xml:space="preserve"> sessions de test en tout. </w:t>
+      </w:r>
+    </w:p>
+    <w:p>
+      <w:pPr>
+        <w:spacing w:line="360" w:lineRule="auto"/>
+        <w:jc w:val="both"/>
+        <w:rPr>
+          <w:lang w:val="fr-FR"/>
+        </w:rPr>
+      </w:pPr>
+    </w:p>
+    <w:p>
+      <w:pPr>
+        <w:pStyle w:val="Titre2"/>
+        <w:spacing w:line="360" w:lineRule="auto"/>
+        <w:jc w:val="both"/>
+      </w:pPr>
+      <w:r>
+        <w:t>Description des sessions de test</w:t>
+      </w:r>
+    </w:p>
+    <w:p>
+      <w:pPr>
+        <w:spacing w:line="360" w:lineRule="auto"/>
+        <w:jc w:val="both"/>
+        <w:rPr>
+          <w:lang w:val="fr-FR"/>
+        </w:rPr>
+      </w:pPr>
+      <w:r>
+        <w:rPr>
+          <w:lang w:val="fr-FR"/>
+        </w:rPr>
+        <w:t xml:space="preserve">Une session consiste en </w:t>
+      </w:r>
+      <w:r>
+        <w:rPr>
+          <w:lang w:val="fr-FR"/>
+        </w:rPr>
+        <w:t>4</w:t>
+      </w:r>
+      <w:r>
+        <w:rPr>
+          <w:lang w:val="fr-FR"/>
+        </w:rPr>
+        <w:t xml:space="preserve"> </w:t>
+      </w:r>
+      <w:r>
+        <w:rPr>
+          <w:lang w:val="fr-FR"/>
+        </w:rPr>
+        <w:t xml:space="preserve">types de </w:t>
+      </w:r>
+      <w:r>
+        <w:rPr>
+          <w:lang w:val="fr-FR"/>
+        </w:rPr>
+        <w:t>test</w:t>
+      </w:r>
+      <w:r>
+        <w:rPr>
+          <w:lang w:val="fr-FR"/>
+        </w:rPr>
+        <w:t>s</w:t>
+      </w:r>
+      <w:r>
+        <w:rPr>
+          <w:lang w:val="fr-FR"/>
+        </w:rPr>
+        <w:t xml:space="preserve">, et de 3 questionnaires d’auto-évaluation psychologique. </w:t>
+      </w:r>
+      <w:r>
+        <w:rPr>
+          <w:lang w:val="fr-FR"/>
+        </w:rPr>
+        <w:t xml:space="preserve">L’ensemble de la session dure environs </w:t>
+      </w:r>
+      <w:r>
+        <w:rPr>
+          <w:lang w:val="fr-FR"/>
+        </w:rPr>
+        <w:t>3h30</w:t>
+      </w:r>
+      <w:r>
+        <w:rPr>
+          <w:lang w:val="fr-FR"/>
+        </w:rPr>
+        <w:t>, mais vous aurez la possibilité de réaliser chacun des tests à votre rythme. Plus précisément, vous aurez 3 jours pour effectuer l’ensemble de la session, tes</w:t>
+      </w:r>
+      <w:r>
+        <w:rPr>
+          <w:lang w:val="fr-FR"/>
+        </w:rPr>
+        <w:t>t par test si vous le souhaitez (n</w:t>
+      </w:r>
+      <w:r>
+        <w:rPr>
+          <w:lang w:val="fr-FR"/>
+        </w:rPr>
+        <w:t>ous vous enverrons systématiquement un email de rappel vous informant de l’ouverture de la prochaine session de test</w:t>
       </w:r>
       <w:r>
         <w:rPr>
@@ -712,42 +1371,6 @@
         <w:rPr>
           <w:lang w:val="fr-FR"/>
         </w:rPr>
-        <w:t xml:space="preserve"> et d’un bonus financier lié à votre performance</w:t>
-      </w:r>
-      <w:r>
-        <w:rPr>
-          <w:lang w:val="fr-FR"/>
-        </w:rPr>
-        <w:t xml:space="preserve"> </w:t>
-      </w:r>
-      <w:r>
-        <w:rPr>
-          <w:lang w:val="fr-FR"/>
-        </w:rPr>
-        <w:t>(</w:t>
-      </w:r>
-      <w:r>
-        <w:rPr>
-          <w:lang w:val="fr-FR"/>
-        </w:rPr>
-        <w:t>8</w:t>
-      </w:r>
-      <w:r>
-        <w:rPr>
-          <w:lang w:val="fr-FR"/>
-        </w:rPr>
-        <w:t>,05</w:t>
-      </w:r>
-      <w:r>
-        <w:rPr>
-          <w:lang w:val="fr-FR"/>
-        </w:rPr>
-        <w:t>€ au maximum)</w:t>
-      </w:r>
-      <w:r>
-        <w:rPr>
-          <w:lang w:val="fr-FR"/>
-        </w:rPr>
         <w:t>.</w:t>
       </w:r>
     </w:p>
@@ -763,326 +1386,6 @@
         <w:rPr>
           <w:lang w:val="fr-FR"/>
         </w:rPr>
-        <w:t xml:space="preserve">Note : </w:t>
-      </w:r>
-      <w:r>
-        <w:rPr>
-          <w:lang w:val="fr-FR"/>
-        </w:rPr>
-        <w:t>Comme vous le verrez, certains essais d</w:t>
-      </w:r>
-      <w:r>
-        <w:rPr>
-          <w:lang w:val="fr-FR"/>
-        </w:rPr>
-        <w:t>e certains</w:t>
-      </w:r>
-      <w:r>
-        <w:rPr>
-          <w:lang w:val="fr-FR"/>
-        </w:rPr>
-        <w:t xml:space="preserve"> test</w:t>
-      </w:r>
-      <w:r>
-        <w:rPr>
-          <w:lang w:val="fr-FR"/>
-        </w:rPr>
-        <w:t>s</w:t>
-      </w:r>
-      <w:r>
-        <w:rPr>
-          <w:lang w:val="fr-FR"/>
-        </w:rPr>
-        <w:t xml:space="preserve"> rapportent plus d’argent que d’autres. </w:t>
-      </w:r>
-      <w:r>
-        <w:rPr>
-          <w:lang w:val="fr-FR"/>
-        </w:rPr>
-        <w:t xml:space="preserve">La manière dont votre </w:t>
-      </w:r>
-      <w:r>
-        <w:rPr>
-          <w:lang w:val="fr-FR"/>
-        </w:rPr>
-        <w:t xml:space="preserve">bonus financier sera </w:t>
-      </w:r>
-      <w:r>
-        <w:rPr>
-          <w:lang w:val="fr-FR"/>
-        </w:rPr>
-        <w:t>calculé dépend de chaque test, et sera détaillé plus bas.</w:t>
-      </w:r>
-    </w:p>
-    <w:p>
-      <w:pPr>
-        <w:spacing w:line="360" w:lineRule="auto"/>
-        <w:jc w:val="both"/>
-        <w:rPr>
-          <w:lang w:val="fr-FR"/>
-        </w:rPr>
-      </w:pPr>
-    </w:p>
-    <w:p>
-      <w:pPr>
-        <w:pStyle w:val="Titre2"/>
-        <w:spacing w:line="360" w:lineRule="auto"/>
-        <w:jc w:val="both"/>
-      </w:pPr>
-      <w:r>
-        <w:t>Déroulement</w:t>
-      </w:r>
-      <w:r>
-        <w:t xml:space="preserve"> global de l’étude</w:t>
-      </w:r>
-    </w:p>
-    <w:p>
-      <w:pPr>
-        <w:spacing w:line="360" w:lineRule="auto"/>
-        <w:jc w:val="both"/>
-        <w:rPr>
-          <w:lang w:val="fr-FR"/>
-        </w:rPr>
-      </w:pPr>
-      <w:r>
-        <w:rPr>
-          <w:lang w:val="fr-FR"/>
-        </w:rPr>
-        <w:t xml:space="preserve">L’étude </w:t>
-      </w:r>
-      <w:r>
-        <w:rPr>
-          <w:lang w:val="fr-FR"/>
-        </w:rPr>
-        <w:t>se déroulera sur</w:t>
-      </w:r>
-      <w:r>
-        <w:rPr>
-          <w:lang w:val="fr-FR"/>
-        </w:rPr>
-        <w:t xml:space="preserve"> 6 mois</w:t>
-      </w:r>
-      <w:r>
-        <w:rPr>
-          <w:lang w:val="fr-FR"/>
-        </w:rPr>
-        <w:t xml:space="preserve">, à compter du </w:t>
-      </w:r>
-      <w:r>
-        <w:rPr>
-          <w:lang w:val="fr-FR"/>
-        </w:rPr>
-        <w:t>XXX</w:t>
-      </w:r>
-      <w:r>
-        <w:rPr>
-          <w:lang w:val="fr-FR"/>
-        </w:rPr>
-        <w:t xml:space="preserve"> </w:t>
-      </w:r>
-      <w:r>
-        <w:rPr>
-          <w:lang w:val="fr-FR"/>
-        </w:rPr>
-        <w:t>Juin</w:t>
-      </w:r>
-      <w:r>
-        <w:rPr>
-          <w:lang w:val="fr-FR"/>
-        </w:rPr>
-        <w:t xml:space="preserve"> 2020</w:t>
-      </w:r>
-      <w:r>
-        <w:rPr>
-          <w:lang w:val="fr-FR"/>
-        </w:rPr>
-        <w:t xml:space="preserve">. </w:t>
-      </w:r>
-      <w:r>
-        <w:rPr>
-          <w:lang w:val="fr-FR"/>
-        </w:rPr>
-        <w:t>Les deux premiers mois</w:t>
-      </w:r>
-      <w:r>
-        <w:rPr>
-          <w:lang w:val="fr-FR"/>
-        </w:rPr>
-        <w:t xml:space="preserve">, </w:t>
-      </w:r>
-      <w:r>
-        <w:rPr>
-          <w:lang w:val="fr-FR"/>
-        </w:rPr>
-        <w:t xml:space="preserve">vous devrez effectuer une session de test par semaine. </w:t>
-      </w:r>
-      <w:r>
-        <w:rPr>
-          <w:lang w:val="fr-FR"/>
-        </w:rPr>
-        <w:t>Les deuxième et troisième mois</w:t>
-      </w:r>
-      <w:r>
-        <w:rPr>
-          <w:lang w:val="fr-FR"/>
-        </w:rPr>
-        <w:t xml:space="preserve">, vous effectuerez une session de test toutes les deux semaines. Finalement, </w:t>
-      </w:r>
-      <w:r>
-        <w:rPr>
-          <w:lang w:val="fr-FR"/>
-        </w:rPr>
-        <w:t>les trois derniers mois</w:t>
-      </w:r>
-      <w:r>
-        <w:rPr>
-          <w:lang w:val="fr-FR"/>
-        </w:rPr>
-        <w:t>, vous effectuerez une session de test par mois. Cela fa</w:t>
-      </w:r>
-      <w:r>
-        <w:rPr>
-          <w:lang w:val="fr-FR"/>
-        </w:rPr>
-        <w:t xml:space="preserve">it </w:t>
-      </w:r>
-      <w:r>
-        <w:rPr>
-          <w:lang w:val="fr-FR"/>
-        </w:rPr>
-        <w:t>15</w:t>
-      </w:r>
-      <w:r>
-        <w:rPr>
-          <w:lang w:val="fr-FR"/>
-        </w:rPr>
-        <w:t xml:space="preserve"> sessions de test en tout. </w:t>
-      </w:r>
-    </w:p>
-    <w:p>
-      <w:pPr>
-        <w:spacing w:line="360" w:lineRule="auto"/>
-        <w:jc w:val="both"/>
-        <w:rPr>
-          <w:lang w:val="fr-FR"/>
-        </w:rPr>
-      </w:pPr>
-    </w:p>
-    <w:p>
-      <w:pPr>
-        <w:pStyle w:val="Titre2"/>
-        <w:spacing w:line="360" w:lineRule="auto"/>
-        <w:jc w:val="both"/>
-      </w:pPr>
-      <w:r>
-        <w:t>Description des sessions de test</w:t>
-      </w:r>
-    </w:p>
-    <w:p>
-      <w:pPr>
-        <w:spacing w:line="360" w:lineRule="auto"/>
-        <w:jc w:val="both"/>
-        <w:rPr>
-          <w:lang w:val="fr-FR"/>
-        </w:rPr>
-      </w:pPr>
-      <w:r>
-        <w:rPr>
-          <w:lang w:val="fr-FR"/>
-        </w:rPr>
-        <w:t xml:space="preserve">Une session consiste en </w:t>
-      </w:r>
-      <w:r>
-        <w:rPr>
-          <w:lang w:val="fr-FR"/>
-        </w:rPr>
-        <w:t>4</w:t>
-      </w:r>
-      <w:r>
-        <w:rPr>
-          <w:lang w:val="fr-FR"/>
-        </w:rPr>
-        <w:t xml:space="preserve"> </w:t>
-      </w:r>
-      <w:r>
-        <w:rPr>
-          <w:lang w:val="fr-FR"/>
-        </w:rPr>
-        <w:t xml:space="preserve">types de </w:t>
-      </w:r>
-      <w:r>
-        <w:rPr>
-          <w:lang w:val="fr-FR"/>
-        </w:rPr>
-        <w:t>test</w:t>
-      </w:r>
-      <w:r>
-        <w:rPr>
-          <w:lang w:val="fr-FR"/>
-        </w:rPr>
-        <w:t>s</w:t>
-      </w:r>
-      <w:r>
-        <w:rPr>
-          <w:lang w:val="fr-FR"/>
-        </w:rPr>
-        <w:t xml:space="preserve">, et de 3 questionnaires d’auto-évaluation psychologique. </w:t>
-      </w:r>
-      <w:r>
-        <w:rPr>
-          <w:lang w:val="fr-FR"/>
-        </w:rPr>
-        <w:t xml:space="preserve">L’ensemble de la session dure environs </w:t>
-      </w:r>
-      <w:r>
-        <w:rPr>
-          <w:lang w:val="fr-FR"/>
-        </w:rPr>
-        <w:t>3h30</w:t>
-      </w:r>
-      <w:r>
-        <w:rPr>
-          <w:lang w:val="fr-FR"/>
-        </w:rPr>
-        <w:t>, mais vous aurez la possibilité de réaliser chacun des tests à votre rythme. Plus précisément, vous aurez 3 jours pour effectuer l’ensemble de la session, tes</w:t>
-      </w:r>
-      <w:r>
-        <w:rPr>
-          <w:lang w:val="fr-FR"/>
-        </w:rPr>
-        <w:t>t par test si vous le souhaitez (n</w:t>
-      </w:r>
-      <w:r>
-        <w:rPr>
-          <w:lang w:val="fr-FR"/>
-        </w:rPr>
-        <w:t>ous vous enverrons systématiquement un email de rappel vous informant de l’ouverture de la prochaine session de test</w:t>
-      </w:r>
-      <w:r>
-        <w:rPr>
-          <w:lang w:val="fr-FR"/>
-        </w:rPr>
-        <w:t>)</w:t>
-      </w:r>
-      <w:r>
-        <w:rPr>
-          <w:lang w:val="fr-FR"/>
-        </w:rPr>
-        <w:t>.</w:t>
-      </w:r>
-    </w:p>
-    <w:p>
-      <w:pPr>
-        <w:spacing w:line="360" w:lineRule="auto"/>
-        <w:jc w:val="both"/>
-        <w:rPr>
-          <w:lang w:val="fr-FR"/>
-        </w:rPr>
-      </w:pPr>
-      <w:r>
-        <w:rPr>
-          <w:lang w:val="fr-FR"/>
-        </w:rPr>
         <w:t>Note : des instructions précises vous seront communiquées avant chaque test.</w:t>
       </w:r>
     </w:p>
@@ -1098,7 +1401,6 @@
         <w:rPr>
           <w:lang w:val="fr-FR"/>
         </w:rPr>
-        <w:lastRenderedPageBreak/>
         <w:t xml:space="preserve"> </w:t>
       </w:r>
     </w:p>
@@ -1572,7 +1874,14 @@
         <w:rPr>
           <w:lang w:val="fr-FR"/>
         </w:rPr>
-        <w:t>s. A chaque essai, vous devrez parier sur le choix qu’a effectué l’autre personne, d’après les options entre lesquelles elle choisit. Puis nous vous indiquerons quel choix elle a effectué. Cela vous permettra de comprendre, au fur et à mesure, comment cette personne réagit au risque.</w:t>
+        <w:t xml:space="preserve">s. A chaque essai, vous devrez parier sur le choix qu’a effectué l’autre personne, d’après les options entre lesquelles elle choisit. </w:t>
+      </w:r>
+      <w:r>
+        <w:rPr>
+          <w:lang w:val="fr-FR"/>
+        </w:rPr>
+        <w:lastRenderedPageBreak/>
+        <w:t>Puis nous vous indiquerons quel choix elle a effectué. Cela vous permettra de comprendre, au fur et à mesure, comment cette personne réagit au risque.</w:t>
       </w:r>
     </w:p>
     <w:p>
@@ -1731,7 +2040,6 @@
         <w:rPr>
           <w:lang w:val="fr-FR"/>
         </w:rPr>
-        <w:lastRenderedPageBreak/>
         <w:t xml:space="preserve">Ce test dure en moyenne XXX minutes. </w:t>
       </w:r>
       <w:r>
@@ -2098,6 +2406,7 @@
         <w:jc w:val="both"/>
       </w:pPr>
       <w:r>
+        <w:lastRenderedPageBreak/>
         <w:t>Contact</w:t>
       </w:r>
     </w:p>
@@ -2215,8 +2524,8 @@
 </file>
 
 <file path=word/numbering.xml><?xml version="1.0" encoding="utf-8"?>
-<w:numbering xmlns:wpc="http://schemas.microsoft.com/office/word/2010/wordprocessingCanvas" xmlns:cx="http://schemas.microsoft.com/office/drawing/2014/chartex" xmlns:cx1="http://schemas.microsoft.com/office/drawing/2015/9/8/chartex" xmlns:mc="http://schemas.openxmlformats.org/markup-compatibility/2006" xmlns:o="urn:schemas-microsoft-com:office:office" xmlns:r="http://schemas.openxmlformats.org/officeDocument/2006/relationships" xmlns:m="http://schemas.openxmlformats.org/officeDocument/2006/math" xmlns:v="urn:schemas-microsoft-com:vml" xmlns:wp14="http://schemas.microsoft.com/office/word/2010/wordprocessingDrawing" xmlns:wp="http://schemas.openxmlformats.org/drawingml/2006/wordprocessingDrawing" xmlns:w10="urn:schemas-microsoft-com:office:word" xmlns:w="http://schemas.openxmlformats.org/wordprocessingml/2006/main" xmlns:w14="http://schemas.microsoft.com/office/word/2010/wordml" xmlns:w15="http://schemas.microsoft.com/office/word/2012/wordml" xmlns:w16se="http://schemas.microsoft.com/office/word/2015/wordml/symex" xmlns:wpg="http://schemas.microsoft.com/office/word/2010/wordprocessingGroup" xmlns:wpi="http://schemas.microsoft.com/office/word/2010/wordprocessingInk" xmlns:wne="http://schemas.microsoft.com/office/word/2006/wordml" xmlns:wps="http://schemas.microsoft.com/office/word/2010/wordprocessingShape" mc:Ignorable="w14 w15 w16se wp14">
-  <w:abstractNum w:abstractNumId="0" w15:restartNumberingAfterBreak="0">
+<w:numbering xmlns:ve="http://schemas.openxmlformats.org/markup-compatibility/2006" xmlns:o="urn:schemas-microsoft-com:office:office" xmlns:r="http://schemas.openxmlformats.org/officeDocument/2006/relationships" xmlns:m="http://schemas.openxmlformats.org/officeDocument/2006/math" xmlns:v="urn:schemas-microsoft-com:vml" xmlns:wp="http://schemas.openxmlformats.org/drawingml/2006/wordprocessingDrawing" xmlns:w10="urn:schemas-microsoft-com:office:word" xmlns:w="http://schemas.openxmlformats.org/wordprocessingml/2006/main" xmlns:wne="http://schemas.microsoft.com/office/word/2006/wordml">
+  <w:abstractNum w:abstractNumId="0">
     <w:nsid w:val="26C20DBB"/>
     <w:multiLevelType w:val="hybridMultilevel"/>
     <w:tmpl w:val="09985AA8"/>
@@ -2302,10 +2611,123 @@
       </w:pPr>
     </w:lvl>
   </w:abstractNum>
-  <w:abstractNum w:abstractNumId="1" w15:restartNumberingAfterBreak="0">
+  <w:abstractNum w:abstractNumId="1">
     <w:nsid w:val="4A237806"/>
     <w:multiLevelType w:val="hybridMultilevel"/>
     <w:tmpl w:val="8054923A"/>
+    <w:lvl w:ilvl="0" w:tplc="040C0001">
+      <w:start w:val="1"/>
+      <w:numFmt w:val="bullet"/>
+      <w:lvlText w:val=""/>
+      <w:lvlJc w:val="left"/>
+      <w:pPr>
+        <w:ind w:left="720" w:hanging="360"/>
+      </w:pPr>
+      <w:rPr>
+        <w:rFonts w:ascii="Symbol" w:hAnsi="Symbol" w:hint="default"/>
+      </w:rPr>
+    </w:lvl>
+    <w:lvl w:ilvl="1" w:tplc="040C0003" w:tentative="1">
+      <w:start w:val="1"/>
+      <w:numFmt w:val="bullet"/>
+      <w:lvlText w:val="o"/>
+      <w:lvlJc w:val="left"/>
+      <w:pPr>
+        <w:ind w:left="1440" w:hanging="360"/>
+      </w:pPr>
+      <w:rPr>
+        <w:rFonts w:ascii="Courier New" w:hAnsi="Courier New" w:cs="Courier New" w:hint="default"/>
+      </w:rPr>
+    </w:lvl>
+    <w:lvl w:ilvl="2" w:tplc="040C0005" w:tentative="1">
+      <w:start w:val="1"/>
+      <w:numFmt w:val="bullet"/>
+      <w:lvlText w:val=""/>
+      <w:lvlJc w:val="left"/>
+      <w:pPr>
+        <w:ind w:left="2160" w:hanging="360"/>
+      </w:pPr>
+      <w:rPr>
+        <w:rFonts w:ascii="Wingdings" w:hAnsi="Wingdings" w:hint="default"/>
+      </w:rPr>
+    </w:lvl>
+    <w:lvl w:ilvl="3" w:tplc="040C0001" w:tentative="1">
+      <w:start w:val="1"/>
+      <w:numFmt w:val="bullet"/>
+      <w:lvlText w:val=""/>
+      <w:lvlJc w:val="left"/>
+      <w:pPr>
+        <w:ind w:left="2880" w:hanging="360"/>
+      </w:pPr>
+      <w:rPr>
+        <w:rFonts w:ascii="Symbol" w:hAnsi="Symbol" w:hint="default"/>
+      </w:rPr>
+    </w:lvl>
+    <w:lvl w:ilvl="4" w:tplc="040C0003" w:tentative="1">
+      <w:start w:val="1"/>
+      <w:numFmt w:val="bullet"/>
+      <w:lvlText w:val="o"/>
+      <w:lvlJc w:val="left"/>
+      <w:pPr>
+        <w:ind w:left="3600" w:hanging="360"/>
+      </w:pPr>
+      <w:rPr>
+        <w:rFonts w:ascii="Courier New" w:hAnsi="Courier New" w:cs="Courier New" w:hint="default"/>
+      </w:rPr>
+    </w:lvl>
+    <w:lvl w:ilvl="5" w:tplc="040C0005" w:tentative="1">
+      <w:start w:val="1"/>
+      <w:numFmt w:val="bullet"/>
+      <w:lvlText w:val=""/>
+      <w:lvlJc w:val="left"/>
+      <w:pPr>
+        <w:ind w:left="4320" w:hanging="360"/>
+      </w:pPr>
+      <w:rPr>
+        <w:rFonts w:ascii="Wingdings" w:hAnsi="Wingdings" w:hint="default"/>
+      </w:rPr>
+    </w:lvl>
+    <w:lvl w:ilvl="6" w:tplc="040C0001" w:tentative="1">
+      <w:start w:val="1"/>
+      <w:numFmt w:val="bullet"/>
+      <w:lvlText w:val=""/>
+      <w:lvlJc w:val="left"/>
+      <w:pPr>
+        <w:ind w:left="5040" w:hanging="360"/>
+      </w:pPr>
+      <w:rPr>
+        <w:rFonts w:ascii="Symbol" w:hAnsi="Symbol" w:hint="default"/>
+      </w:rPr>
+    </w:lvl>
+    <w:lvl w:ilvl="7" w:tplc="040C0003" w:tentative="1">
+      <w:start w:val="1"/>
+      <w:numFmt w:val="bullet"/>
+      <w:lvlText w:val="o"/>
+      <w:lvlJc w:val="left"/>
+      <w:pPr>
+        <w:ind w:left="5760" w:hanging="360"/>
+      </w:pPr>
+      <w:rPr>
+        <w:rFonts w:ascii="Courier New" w:hAnsi="Courier New" w:cs="Courier New" w:hint="default"/>
+      </w:rPr>
+    </w:lvl>
+    <w:lvl w:ilvl="8" w:tplc="040C0005" w:tentative="1">
+      <w:start w:val="1"/>
+      <w:numFmt w:val="bullet"/>
+      <w:lvlText w:val=""/>
+      <w:lvlJc w:val="left"/>
+      <w:pPr>
+        <w:ind w:left="6480" w:hanging="360"/>
+      </w:pPr>
+      <w:rPr>
+        <w:rFonts w:ascii="Wingdings" w:hAnsi="Wingdings" w:hint="default"/>
+      </w:rPr>
+    </w:lvl>
+  </w:abstractNum>
+  <w:abstractNum w:abstractNumId="2">
+    <w:nsid w:val="51381339"/>
+    <w:multiLevelType w:val="hybridMultilevel"/>
+    <w:tmpl w:val="6EBCBC4E"/>
     <w:lvl w:ilvl="0" w:tplc="040C0001">
       <w:start w:val="1"/>
       <w:numFmt w:val="bullet"/>
@@ -2421,11 +2843,14 @@
   <w:num w:numId="2">
     <w:abstractNumId w:val="1"/>
   </w:num>
+  <w:num w:numId="3">
+    <w:abstractNumId w:val="2"/>
+  </w:num>
 </w:numbering>
 </file>
 
 <file path=word/styles.xml><?xml version="1.0" encoding="utf-8"?>
-<w:styles xmlns:mc="http://schemas.openxmlformats.org/markup-compatibility/2006" xmlns:r="http://schemas.openxmlformats.org/officeDocument/2006/relationships" xmlns:w="http://schemas.openxmlformats.org/wordprocessingml/2006/main" xmlns:w14="http://schemas.microsoft.com/office/word/2010/wordml" xmlns:w15="http://schemas.microsoft.com/office/word/2012/wordml" xmlns:w16se="http://schemas.microsoft.com/office/word/2015/wordml/symex" mc:Ignorable="w14 w15 w16se">
+<w:styles xmlns:r="http://schemas.openxmlformats.org/officeDocument/2006/relationships" xmlns:w="http://schemas.openxmlformats.org/wordprocessingml/2006/main">
   <w:docDefaults>
     <w:rPrDefault>
       <w:rPr>
@@ -2441,378 +2866,144 @@
       </w:pPr>
     </w:pPrDefault>
   </w:docDefaults>
-  <w:latentStyles w:defLockedState="0" w:defUIPriority="99" w:defSemiHidden="0" w:defUnhideWhenUsed="0" w:defQFormat="0" w:count="371">
-    <w:lsdException w:name="Normal" w:uiPriority="0" w:qFormat="1"/>
-    <w:lsdException w:name="heading 1" w:uiPriority="9" w:qFormat="1"/>
-    <w:lsdException w:name="heading 2" w:semiHidden="1" w:uiPriority="9" w:unhideWhenUsed="1" w:qFormat="1"/>
-    <w:lsdException w:name="heading 3" w:semiHidden="1" w:uiPriority="9" w:unhideWhenUsed="1" w:qFormat="1"/>
-    <w:lsdException w:name="heading 4" w:semiHidden="1" w:uiPriority="9" w:unhideWhenUsed="1" w:qFormat="1"/>
-    <w:lsdException w:name="heading 5" w:semiHidden="1" w:uiPriority="9" w:unhideWhenUsed="1" w:qFormat="1"/>
-    <w:lsdException w:name="heading 6" w:semiHidden="1" w:uiPriority="9" w:unhideWhenUsed="1" w:qFormat="1"/>
-    <w:lsdException w:name="heading 7" w:semiHidden="1" w:uiPriority="9" w:unhideWhenUsed="1" w:qFormat="1"/>
-    <w:lsdException w:name="heading 8" w:semiHidden="1" w:uiPriority="9" w:unhideWhenUsed="1" w:qFormat="1"/>
-    <w:lsdException w:name="heading 9" w:semiHidden="1" w:uiPriority="9" w:unhideWhenUsed="1" w:qFormat="1"/>
-    <w:lsdException w:name="index 1" w:semiHidden="1" w:unhideWhenUsed="1"/>
-    <w:lsdException w:name="index 2" w:semiHidden="1" w:unhideWhenUsed="1"/>
-    <w:lsdException w:name="index 3" w:semiHidden="1" w:unhideWhenUsed="1"/>
-    <w:lsdException w:name="index 4" w:semiHidden="1" w:unhideWhenUsed="1"/>
-    <w:lsdException w:name="index 5" w:semiHidden="1" w:unhideWhenUsed="1"/>
-    <w:lsdException w:name="index 6" w:semiHidden="1" w:unhideWhenUsed="1"/>
-    <w:lsdException w:name="index 7" w:semiHidden="1" w:unhideWhenUsed="1"/>
-    <w:lsdException w:name="index 8" w:semiHidden="1" w:unhideWhenUsed="1"/>
-    <w:lsdException w:name="index 9" w:semiHidden="1" w:unhideWhenUsed="1"/>
-    <w:lsdException w:name="toc 1" w:semiHidden="1" w:uiPriority="39" w:unhideWhenUsed="1"/>
-    <w:lsdException w:name="toc 2" w:semiHidden="1" w:uiPriority="39" w:unhideWhenUsed="1"/>
-    <w:lsdException w:name="toc 3" w:semiHidden="1" w:uiPriority="39" w:unhideWhenUsed="1"/>
-    <w:lsdException w:name="toc 4" w:semiHidden="1" w:uiPriority="39" w:unhideWhenUsed="1"/>
-    <w:lsdException w:name="toc 5" w:semiHidden="1" w:uiPriority="39" w:unhideWhenUsed="1"/>
-    <w:lsdException w:name="toc 6" w:semiHidden="1" w:uiPriority="39" w:unhideWhenUsed="1"/>
-    <w:lsdException w:name="toc 7" w:semiHidden="1" w:uiPriority="39" w:unhideWhenUsed="1"/>
-    <w:lsdException w:name="toc 8" w:semiHidden="1" w:uiPriority="39" w:unhideWhenUsed="1"/>
-    <w:lsdException w:name="toc 9" w:semiHidden="1" w:uiPriority="39" w:unhideWhenUsed="1"/>
-    <w:lsdException w:name="Normal Indent" w:semiHidden="1" w:unhideWhenUsed="1"/>
-    <w:lsdException w:name="footnote text" w:semiHidden="1" w:unhideWhenUsed="1"/>
-    <w:lsdException w:name="annotation text" w:semiHidden="1" w:unhideWhenUsed="1"/>
-    <w:lsdException w:name="header" w:semiHidden="1" w:unhideWhenUsed="1"/>
-    <w:lsdException w:name="footer" w:semiHidden="1" w:unhideWhenUsed="1"/>
-    <w:lsdException w:name="index heading" w:semiHidden="1" w:unhideWhenUsed="1"/>
-    <w:lsdException w:name="caption" w:semiHidden="1" w:uiPriority="35" w:unhideWhenUsed="1" w:qFormat="1"/>
-    <w:lsdException w:name="table of figures" w:semiHidden="1" w:unhideWhenUsed="1"/>
-    <w:lsdException w:name="envelope address" w:semiHidden="1" w:unhideWhenUsed="1"/>
-    <w:lsdException w:name="envelope return" w:semiHidden="1" w:unhideWhenUsed="1"/>
-    <w:lsdException w:name="footnote reference" w:semiHidden="1" w:unhideWhenUsed="1"/>
-    <w:lsdException w:name="annotation reference" w:semiHidden="1" w:unhideWhenUsed="1"/>
-    <w:lsdException w:name="line number" w:semiHidden="1" w:unhideWhenUsed="1"/>
-    <w:lsdException w:name="page number" w:semiHidden="1" w:unhideWhenUsed="1"/>
-    <w:lsdException w:name="endnote reference" w:semiHidden="1" w:unhideWhenUsed="1"/>
-    <w:lsdException w:name="endnote text" w:semiHidden="1" w:unhideWhenUsed="1"/>
-    <w:lsdException w:name="table of authorities" w:semiHidden="1" w:unhideWhenUsed="1"/>
-    <w:lsdException w:name="macro" w:semiHidden="1" w:unhideWhenUsed="1"/>
-    <w:lsdException w:name="toa heading" w:semiHidden="1" w:unhideWhenUsed="1"/>
-    <w:lsdException w:name="List" w:semiHidden="1" w:unhideWhenUsed="1"/>
-    <w:lsdException w:name="List Bullet" w:semiHidden="1" w:unhideWhenUsed="1"/>
-    <w:lsdException w:name="List Number" w:semiHidden="1" w:unhideWhenUsed="1"/>
-    <w:lsdException w:name="List 2" w:semiHidden="1" w:unhideWhenUsed="1"/>
-    <w:lsdException w:name="List 3" w:semiHidden="1" w:unhideWhenUsed="1"/>
-    <w:lsdException w:name="List 4" w:semiHidden="1" w:unhideWhenUsed="1"/>
-    <w:lsdException w:name="List 5" w:semiHidden="1" w:unhideWhenUsed="1"/>
-    <w:lsdException w:name="List Bullet 2" w:semiHidden="1" w:unhideWhenUsed="1"/>
-    <w:lsdException w:name="List Bullet 3" w:semiHidden="1" w:unhideWhenUsed="1"/>
-    <w:lsdException w:name="List Bullet 4" w:semiHidden="1" w:unhideWhenUsed="1"/>
-    <w:lsdException w:name="List Bullet 5" w:semiHidden="1" w:unhideWhenUsed="1"/>
-    <w:lsdException w:name="List Number 2" w:semiHidden="1" w:unhideWhenUsed="1"/>
-    <w:lsdException w:name="List Number 3" w:semiHidden="1" w:unhideWhenUsed="1"/>
-    <w:lsdException w:name="List Number 4" w:semiHidden="1" w:unhideWhenUsed="1"/>
-    <w:lsdException w:name="List Number 5" w:semiHidden="1" w:unhideWhenUsed="1"/>
-    <w:lsdException w:name="Title" w:uiPriority="10" w:qFormat="1"/>
-    <w:lsdException w:name="Closing" w:semiHidden="1" w:unhideWhenUsed="1"/>
-    <w:lsdException w:name="Signature" w:semiHidden="1" w:unhideWhenUsed="1"/>
-    <w:lsdException w:name="Default Paragraph Font" w:semiHidden="1" w:uiPriority="1" w:unhideWhenUsed="1"/>
-    <w:lsdException w:name="Body Text" w:semiHidden="1" w:unhideWhenUsed="1"/>
-    <w:lsdException w:name="Body Text Indent" w:semiHidden="1" w:unhideWhenUsed="1"/>
-    <w:lsdException w:name="List Continue" w:semiHidden="1" w:unhideWhenUsed="1"/>
-    <w:lsdException w:name="List Continue 2" w:semiHidden="1" w:unhideWhenUsed="1"/>
-    <w:lsdException w:name="List Continue 3" w:semiHidden="1" w:unhideWhenUsed="1"/>
-    <w:lsdException w:name="List Continue 4" w:semiHidden="1" w:unhideWhenUsed="1"/>
-    <w:lsdException w:name="List Continue 5" w:semiHidden="1" w:unhideWhenUsed="1"/>
-    <w:lsdException w:name="Message Header" w:semiHidden="1" w:unhideWhenUsed="1"/>
-    <w:lsdException w:name="Subtitle" w:uiPriority="11" w:qFormat="1"/>
-    <w:lsdException w:name="Salutation" w:semiHidden="1" w:unhideWhenUsed="1"/>
-    <w:lsdException w:name="Date" w:semiHidden="1" w:unhideWhenUsed="1"/>
-    <w:lsdException w:name="Body Text First Indent" w:semiHidden="1" w:unhideWhenUsed="1"/>
-    <w:lsdException w:name="Body Text First Indent 2" w:semiHidden="1" w:unhideWhenUsed="1"/>
-    <w:lsdException w:name="Note Heading" w:semiHidden="1" w:unhideWhenUsed="1"/>
-    <w:lsdException w:name="Body Text 2" w:semiHidden="1" w:unhideWhenUsed="1"/>
-    <w:lsdException w:name="Body Text 3" w:semiHidden="1" w:unhideWhenUsed="1"/>
-    <w:lsdException w:name="Body Text Indent 2" w:semiHidden="1" w:unhideWhenUsed="1"/>
-    <w:lsdException w:name="Body Text Indent 3" w:semiHidden="1" w:unhideWhenUsed="1"/>
-    <w:lsdException w:name="Block Text" w:semiHidden="1" w:unhideWhenUsed="1"/>
-    <w:lsdException w:name="Hyperlink" w:semiHidden="1" w:unhideWhenUsed="1"/>
-    <w:lsdException w:name="FollowedHyperlink" w:semiHidden="1" w:unhideWhenUsed="1"/>
-    <w:lsdException w:name="Strong" w:uiPriority="22" w:qFormat="1"/>
-    <w:lsdException w:name="Emphasis" w:uiPriority="20" w:qFormat="1"/>
-    <w:lsdException w:name="Document Map" w:semiHidden="1" w:unhideWhenUsed="1"/>
-    <w:lsdException w:name="Plain Text" w:semiHidden="1" w:unhideWhenUsed="1"/>
-    <w:lsdException w:name="E-mail Signature" w:semiHidden="1" w:unhideWhenUsed="1"/>
-    <w:lsdException w:name="HTML Top of Form" w:semiHidden="1" w:unhideWhenUsed="1"/>
-    <w:lsdException w:name="HTML Bottom of Form" w:semiHidden="1" w:unhideWhenUsed="1"/>
-    <w:lsdException w:name="Normal (Web)" w:semiHidden="1" w:unhideWhenUsed="1"/>
-    <w:lsdException w:name="HTML Acronym" w:semiHidden="1" w:unhideWhenUsed="1"/>
-    <w:lsdException w:name="HTML Address" w:semiHidden="1" w:unhideWhenUsed="1"/>
-    <w:lsdException w:name="HTML Cite" w:semiHidden="1" w:unhideWhenUsed="1"/>
-    <w:lsdException w:name="HTML Code" w:semiHidden="1" w:unhideWhenUsed="1"/>
-    <w:lsdException w:name="HTML Definition" w:semiHidden="1" w:unhideWhenUsed="1"/>
-    <w:lsdException w:name="HTML Keyboard" w:semiHidden="1" w:unhideWhenUsed="1"/>
-    <w:lsdException w:name="HTML Preformatted" w:semiHidden="1" w:unhideWhenUsed="1"/>
-    <w:lsdException w:name="HTML Sample" w:semiHidden="1" w:unhideWhenUsed="1"/>
-    <w:lsdException w:name="HTML Typewriter" w:semiHidden="1" w:unhideWhenUsed="1"/>
-    <w:lsdException w:name="HTML Variable" w:semiHidden="1" w:unhideWhenUsed="1"/>
-    <w:lsdException w:name="Normal Table" w:semiHidden="1" w:unhideWhenUsed="1"/>
-    <w:lsdException w:name="annotation subject" w:semiHidden="1" w:unhideWhenUsed="1"/>
-    <w:lsdException w:name="No List" w:semiHidden="1" w:unhideWhenUsed="1"/>
-    <w:lsdException w:name="Outline List 1" w:semiHidden="1" w:unhideWhenUsed="1"/>
-    <w:lsdException w:name="Outline List 2" w:semiHidden="1" w:unhideWhenUsed="1"/>
-    <w:lsdException w:name="Outline List 3" w:semiHidden="1" w:unhideWhenUsed="1"/>
-    <w:lsdException w:name="Table Simple 1" w:semiHidden="1" w:unhideWhenUsed="1"/>
-    <w:lsdException w:name="Table Simple 2" w:semiHidden="1" w:unhideWhenUsed="1"/>
-    <w:lsdException w:name="Table Simple 3" w:semiHidden="1" w:unhideWhenUsed="1"/>
-    <w:lsdException w:name="Table Classic 1" w:semiHidden="1" w:unhideWhenUsed="1"/>
-    <w:lsdException w:name="Table Classic 2" w:semiHidden="1" w:unhideWhenUsed="1"/>
-    <w:lsdException w:name="Table Classic 3" w:semiHidden="1" w:unhideWhenUsed="1"/>
-    <w:lsdException w:name="Table Classic 4" w:semiHidden="1" w:unhideWhenUsed="1"/>
-    <w:lsdException w:name="Table Colorful 1" w:semiHidden="1" w:unhideWhenUsed="1"/>
-    <w:lsdException w:name="Table Colorful 2" w:semiHidden="1" w:unhideWhenUsed="1"/>
-    <w:lsdException w:name="Table Colorful 3" w:semiHidden="1" w:unhideWhenUsed="1"/>
-    <w:lsdException w:name="Table Columns 1" w:semiHidden="1" w:unhideWhenUsed="1"/>
-    <w:lsdException w:name="Table Columns 2" w:semiHidden="1" w:unhideWhenUsed="1"/>
-    <w:lsdException w:name="Table Columns 3" w:semiHidden="1" w:unhideWhenUsed="1"/>
-    <w:lsdException w:name="Table Columns 4" w:semiHidden="1" w:unhideWhenUsed="1"/>
-    <w:lsdException w:name="Table Columns 5" w:semiHidden="1" w:unhideWhenUsed="1"/>
-    <w:lsdException w:name="Table Grid 1" w:semiHidden="1" w:unhideWhenUsed="1"/>
-    <w:lsdException w:name="Table Grid 2" w:semiHidden="1" w:unhideWhenUsed="1"/>
-    <w:lsdException w:name="Table Grid 3" w:semiHidden="1" w:unhideWhenUsed="1"/>
-    <w:lsdException w:name="Table Grid 4" w:semiHidden="1" w:unhideWhenUsed="1"/>
-    <w:lsdException w:name="Table Grid 5" w:semiHidden="1" w:unhideWhenUsed="1"/>
-    <w:lsdException w:name="Table Grid 6" w:semiHidden="1" w:unhideWhenUsed="1"/>
-    <w:lsdException w:name="Table Grid 7" w:semiHidden="1" w:unhideWhenUsed="1"/>
-    <w:lsdException w:name="Table Grid 8" w:semiHidden="1" w:unhideWhenUsed="1"/>
-    <w:lsdException w:name="Table List 1" w:semiHidden="1" w:unhideWhenUsed="1"/>
-    <w:lsdException w:name="Table List 2" w:semiHidden="1" w:unhideWhenUsed="1"/>
-    <w:lsdException w:name="Table List 3" w:semiHidden="1" w:unhideWhenUsed="1"/>
-    <w:lsdException w:name="Table List 4" w:semiHidden="1" w:unhideWhenUsed="1"/>
-    <w:lsdException w:name="Table List 5" w:semiHidden="1" w:unhideWhenUsed="1"/>
-    <w:lsdException w:name="Table List 6" w:semiHidden="1" w:unhideWhenUsed="1"/>
-    <w:lsdException w:name="Table List 7" w:semiHidden="1" w:unhideWhenUsed="1"/>
-    <w:lsdException w:name="Table List 8" w:semiHidden="1" w:unhideWhenUsed="1"/>
-    <w:lsdException w:name="Table 3D effects 1" w:semiHidden="1" w:unhideWhenUsed="1"/>
-    <w:lsdException w:name="Table 3D effects 2" w:semiHidden="1" w:unhideWhenUsed="1"/>
-    <w:lsdException w:name="Table 3D effects 3" w:semiHidden="1" w:unhideWhenUsed="1"/>
-    <w:lsdException w:name="Table Contemporary" w:semiHidden="1" w:unhideWhenUsed="1"/>
-    <w:lsdException w:name="Table Elegant" w:semiHidden="1" w:unhideWhenUsed="1"/>
-    <w:lsdException w:name="Table Professional" w:semiHidden="1" w:unhideWhenUsed="1"/>
-    <w:lsdException w:name="Table Subtle 1" w:semiHidden="1" w:unhideWhenUsed="1"/>
-    <w:lsdException w:name="Table Subtle 2" w:semiHidden="1" w:unhideWhenUsed="1"/>
-    <w:lsdException w:name="Table Web 1" w:semiHidden="1" w:unhideWhenUsed="1"/>
-    <w:lsdException w:name="Table Web 2" w:semiHidden="1" w:unhideWhenUsed="1"/>
-    <w:lsdException w:name="Table Web 3" w:semiHidden="1" w:unhideWhenUsed="1"/>
-    <w:lsdException w:name="Balloon Text" w:semiHidden="1" w:unhideWhenUsed="1"/>
-    <w:lsdException w:name="Table Grid" w:uiPriority="39"/>
-    <w:lsdException w:name="Table Theme" w:semiHidden="1" w:unhideWhenUsed="1"/>
-    <w:lsdException w:name="Placeholder Text" w:semiHidden="1"/>
-    <w:lsdException w:name="No Spacing" w:uiPriority="1" w:qFormat="1"/>
-    <w:lsdException w:name="Light Shading" w:uiPriority="60"/>
-    <w:lsdException w:name="Light List" w:uiPriority="61"/>
-    <w:lsdException w:name="Light Grid" w:uiPriority="62"/>
-    <w:lsdException w:name="Medium Shading 1" w:uiPriority="63"/>
-    <w:lsdException w:name="Medium Shading 2" w:uiPriority="64"/>
-    <w:lsdException w:name="Medium List 1" w:uiPriority="65"/>
-    <w:lsdException w:name="Medium List 2" w:uiPriority="66"/>
-    <w:lsdException w:name="Medium Grid 1" w:uiPriority="67"/>
-    <w:lsdException w:name="Medium Grid 2" w:uiPriority="68"/>
-    <w:lsdException w:name="Medium Grid 3" w:uiPriority="69"/>
-    <w:lsdException w:name="Dark List" w:uiPriority="70"/>
-    <w:lsdException w:name="Colorful Shading" w:uiPriority="71"/>
-    <w:lsdException w:name="Colorful List" w:uiPriority="72"/>
-    <w:lsdException w:name="Colorful Grid" w:uiPriority="73"/>
-    <w:lsdException w:name="Light Shading Accent 1" w:uiPriority="60"/>
-    <w:lsdException w:name="Light List Accent 1" w:uiPriority="61"/>
-    <w:lsdException w:name="Light Grid Accent 1" w:uiPriority="62"/>
-    <w:lsdException w:name="Medium Shading 1 Accent 1" w:uiPriority="63"/>
-    <w:lsdException w:name="Medium Shading 2 Accent 1" w:uiPriority="64"/>
-    <w:lsdException w:name="Medium List 1 Accent 1" w:uiPriority="65"/>
-    <w:lsdException w:name="Revision" w:semiHidden="1"/>
-    <w:lsdException w:name="List Paragraph" w:uiPriority="34" w:qFormat="1"/>
-    <w:lsdException w:name="Quote" w:uiPriority="29" w:qFormat="1"/>
-    <w:lsdException w:name="Intense Quote" w:uiPriority="30" w:qFormat="1"/>
-    <w:lsdException w:name="Medium List 2 Accent 1" w:uiPriority="66"/>
-    <w:lsdException w:name="Medium Grid 1 Accent 1" w:uiPriority="67"/>
-    <w:lsdException w:name="Medium Grid 2 Accent 1" w:uiPriority="68"/>
-    <w:lsdException w:name="Medium Grid 3 Accent 1" w:uiPriority="69"/>
-    <w:lsdException w:name="Dark List Accent 1" w:uiPriority="70"/>
-    <w:lsdException w:name="Colorful Shading Accent 1" w:uiPriority="71"/>
-    <w:lsdException w:name="Colorful List Accent 1" w:uiPriority="72"/>
-    <w:lsdException w:name="Colorful Grid Accent 1" w:uiPriority="73"/>
-    <w:lsdException w:name="Light Shading Accent 2" w:uiPriority="60"/>
-    <w:lsdException w:name="Light List Accent 2" w:uiPriority="61"/>
-    <w:lsdException w:name="Light Grid Accent 2" w:uiPriority="62"/>
-    <w:lsdException w:name="Medium Shading 1 Accent 2" w:uiPriority="63"/>
-    <w:lsdException w:name="Medium Shading 2 Accent 2" w:uiPriority="64"/>
-    <w:lsdException w:name="Medium List 1 Accent 2" w:uiPriority="65"/>
-    <w:lsdException w:name="Medium List 2 Accent 2" w:uiPriority="66"/>
-    <w:lsdException w:name="Medium Grid 1 Accent 2" w:uiPriority="67"/>
-    <w:lsdException w:name="Medium Grid 2 Accent 2" w:uiPriority="68"/>
-    <w:lsdException w:name="Medium Grid 3 Accent 2" w:uiPriority="69"/>
-    <w:lsdException w:name="Dark List Accent 2" w:uiPriority="70"/>
-    <w:lsdException w:name="Colorful Shading Accent 2" w:uiPriority="71"/>
-    <w:lsdException w:name="Colorful List Accent 2" w:uiPriority="72"/>
-    <w:lsdException w:name="Colorful Grid Accent 2" w:uiPriority="73"/>
-    <w:lsdException w:name="Light Shading Accent 3" w:uiPriority="60"/>
-    <w:lsdException w:name="Light List Accent 3" w:uiPriority="61"/>
-    <w:lsdException w:name="Light Grid Accent 3" w:uiPriority="62"/>
-    <w:lsdException w:name="Medium Shading 1 Accent 3" w:uiPriority="63"/>
-    <w:lsdException w:name="Medium Shading 2 Accent 3" w:uiPriority="64"/>
-    <w:lsdException w:name="Medium List 1 Accent 3" w:uiPriority="65"/>
-    <w:lsdException w:name="Medium List 2 Accent 3" w:uiPriority="66"/>
-    <w:lsdException w:name="Medium Grid 1 Accent 3" w:uiPriority="67"/>
-    <w:lsdException w:name="Medium Grid 2 Accent 3" w:uiPriority="68"/>
-    <w:lsdException w:name="Medium Grid 3 Accent 3" w:uiPriority="69"/>
-    <w:lsdException w:name="Dark List Accent 3" w:uiPriority="70"/>
-    <w:lsdException w:name="Colorful Shading Accent 3" w:uiPriority="71"/>
-    <w:lsdException w:name="Colorful List Accent 3" w:uiPriority="72"/>
-    <w:lsdException w:name="Colorful Grid Accent 3" w:uiPriority="73"/>
-    <w:lsdException w:name="Light Shading Accent 4" w:uiPriority="60"/>
-    <w:lsdException w:name="Light List Accent 4" w:uiPriority="61"/>
-    <w:lsdException w:name="Light Grid Accent 4" w:uiPriority="62"/>
-    <w:lsdException w:name="Medium Shading 1 Accent 4" w:uiPriority="63"/>
-    <w:lsdException w:name="Medium Shading 2 Accent 4" w:uiPriority="64"/>
-    <w:lsdException w:name="Medium List 1 Accent 4" w:uiPriority="65"/>
-    <w:lsdException w:name="Medium List 2 Accent 4" w:uiPriority="66"/>
-    <w:lsdException w:name="Medium Grid 1 Accent 4" w:uiPriority="67"/>
-    <w:lsdException w:name="Medium Grid 2 Accent 4" w:uiPriority="68"/>
-    <w:lsdException w:name="Medium Grid 3 Accent 4" w:uiPriority="69"/>
-    <w:lsdException w:name="Dark List Accent 4" w:uiPriority="70"/>
-    <w:lsdException w:name="Colorful Shading Accent 4" w:uiPriority="71"/>
-    <w:lsdException w:name="Colorful List Accent 4" w:uiPriority="72"/>
-    <w:lsdException w:name="Colorful Grid Accent 4" w:uiPriority="73"/>
-    <w:lsdException w:name="Light Shading Accent 5" w:uiPriority="60"/>
-    <w:lsdException w:name="Light List Accent 5" w:uiPriority="61"/>
-    <w:lsdException w:name="Light Grid Accent 5" w:uiPriority="62"/>
-    <w:lsdException w:name="Medium Shading 1 Accent 5" w:uiPriority="63"/>
-    <w:lsdException w:name="Medium Shading 2 Accent 5" w:uiPriority="64"/>
-    <w:lsdException w:name="Medium List 1 Accent 5" w:uiPriority="65"/>
-    <w:lsdException w:name="Medium List 2 Accent 5" w:uiPriority="66"/>
-    <w:lsdException w:name="Medium Grid 1 Accent 5" w:uiPriority="67"/>
-    <w:lsdException w:name="Medium Grid 2 Accent 5" w:uiPriority="68"/>
-    <w:lsdException w:name="Medium Grid 3 Accent 5" w:uiPriority="69"/>
-    <w:lsdException w:name="Dark List Accent 5" w:uiPriority="70"/>
-    <w:lsdException w:name="Colorful Shading Accent 5" w:uiPriority="71"/>
-    <w:lsdException w:name="Colorful List Accent 5" w:uiPriority="72"/>
-    <w:lsdException w:name="Colorful Grid Accent 5" w:uiPriority="73"/>
-    <w:lsdException w:name="Light Shading Accent 6" w:uiPriority="60"/>
-    <w:lsdException w:name="Light List Accent 6" w:uiPriority="61"/>
-    <w:lsdException w:name="Light Grid Accent 6" w:uiPriority="62"/>
-    <w:lsdException w:name="Medium Shading 1 Accent 6" w:uiPriority="63"/>
-    <w:lsdException w:name="Medium Shading 2 Accent 6" w:uiPriority="64"/>
-    <w:lsdException w:name="Medium List 1 Accent 6" w:uiPriority="65"/>
-    <w:lsdException w:name="Medium List 2 Accent 6" w:uiPriority="66"/>
-    <w:lsdException w:name="Medium Grid 1 Accent 6" w:uiPriority="67"/>
-    <w:lsdException w:name="Medium Grid 2 Accent 6" w:uiPriority="68"/>
-    <w:lsdException w:name="Medium Grid 3 Accent 6" w:uiPriority="69"/>
-    <w:lsdException w:name="Dark List Accent 6" w:uiPriority="70"/>
-    <w:lsdException w:name="Colorful Shading Accent 6" w:uiPriority="71"/>
-    <w:lsdException w:name="Colorful List Accent 6" w:uiPriority="72"/>
-    <w:lsdException w:name="Colorful Grid Accent 6" w:uiPriority="73"/>
-    <w:lsdException w:name="Subtle Emphasis" w:uiPriority="19" w:qFormat="1"/>
-    <w:lsdException w:name="Intense Emphasis" w:uiPriority="21" w:qFormat="1"/>
-    <w:lsdException w:name="Subtle Reference" w:uiPriority="31" w:qFormat="1"/>
-    <w:lsdException w:name="Intense Reference" w:uiPriority="32" w:qFormat="1"/>
-    <w:lsdException w:name="Book Title" w:uiPriority="33" w:qFormat="1"/>
-    <w:lsdException w:name="Bibliography" w:semiHidden="1" w:uiPriority="37" w:unhideWhenUsed="1"/>
-    <w:lsdException w:name="TOC Heading" w:semiHidden="1" w:uiPriority="39" w:unhideWhenUsed="1" w:qFormat="1"/>
-    <w:lsdException w:name="Plain Table 1" w:uiPriority="41"/>
-    <w:lsdException w:name="Plain Table 2" w:uiPriority="42"/>
-    <w:lsdException w:name="Plain Table 3" w:uiPriority="43"/>
-    <w:lsdException w:name="Plain Table 4" w:uiPriority="44"/>
-    <w:lsdException w:name="Plain Table 5" w:uiPriority="45"/>
-    <w:lsdException w:name="Grid Table Light" w:uiPriority="40"/>
-    <w:lsdException w:name="Grid Table 1 Light" w:uiPriority="46"/>
-    <w:lsdException w:name="Grid Table 2" w:uiPriority="47"/>
-    <w:lsdException w:name="Grid Table 3" w:uiPriority="48"/>
-    <w:lsdException w:name="Grid Table 4" w:uiPriority="49"/>
-    <w:lsdException w:name="Grid Table 5 Dark" w:uiPriority="50"/>
-    <w:lsdException w:name="Grid Table 6 Colorful" w:uiPriority="51"/>
-    <w:lsdException w:name="Grid Table 7 Colorful" w:uiPriority="52"/>
-    <w:lsdException w:name="Grid Table 1 Light Accent 1" w:uiPriority="46"/>
-    <w:lsdException w:name="Grid Table 2 Accent 1" w:uiPriority="47"/>
-    <w:lsdException w:name="Grid Table 3 Accent 1" w:uiPriority="48"/>
-    <w:lsdException w:name="Grid Table 4 Accent 1" w:uiPriority="49"/>
-    <w:lsdException w:name="Grid Table 5 Dark Accent 1" w:uiPriority="50"/>
-    <w:lsdException w:name="Grid Table 6 Colorful Accent 1" w:uiPriority="51"/>
-    <w:lsdException w:name="Grid Table 7 Colorful Accent 1" w:uiPriority="52"/>
-    <w:lsdException w:name="Grid Table 1 Light Accent 2" w:uiPriority="46"/>
-    <w:lsdException w:name="Grid Table 2 Accent 2" w:uiPriority="47"/>
-    <w:lsdException w:name="Grid Table 3 Accent 2" w:uiPriority="48"/>
-    <w:lsdException w:name="Grid Table 4 Accent 2" w:uiPriority="49"/>
-    <w:lsdException w:name="Grid Table 5 Dark Accent 2" w:uiPriority="50"/>
-    <w:lsdException w:name="Grid Table 6 Colorful Accent 2" w:uiPriority="51"/>
-    <w:lsdException w:name="Grid Table 7 Colorful Accent 2" w:uiPriority="52"/>
-    <w:lsdException w:name="Grid Table 1 Light Accent 3" w:uiPriority="46"/>
-    <w:lsdException w:name="Grid Table 2 Accent 3" w:uiPriority="47"/>
-    <w:lsdException w:name="Grid Table 3 Accent 3" w:uiPriority="48"/>
-    <w:lsdException w:name="Grid Table 4 Accent 3" w:uiPriority="49"/>
-    <w:lsdException w:name="Grid Table 5 Dark Accent 3" w:uiPriority="50"/>
-    <w:lsdException w:name="Grid Table 6 Colorful Accent 3" w:uiPriority="51"/>
-    <w:lsdException w:name="Grid Table 7 Colorful Accent 3" w:uiPriority="52"/>
-    <w:lsdException w:name="Grid Table 1 Light Accent 4" w:uiPriority="46"/>
-    <w:lsdException w:name="Grid Table 2 Accent 4" w:uiPriority="47"/>
-    <w:lsdException w:name="Grid Table 3 Accent 4" w:uiPriority="48"/>
-    <w:lsdException w:name="Grid Table 4 Accent 4" w:uiPriority="49"/>
-    <w:lsdException w:name="Grid Table 5 Dark Accent 4" w:uiPriority="50"/>
-    <w:lsdException w:name="Grid Table 6 Colorful Accent 4" w:uiPriority="51"/>
-    <w:lsdException w:name="Grid Table 7 Colorful Accent 4" w:uiPriority="52"/>
-    <w:lsdException w:name="Grid Table 1 Light Accent 5" w:uiPriority="46"/>
-    <w:lsdException w:name="Grid Table 2 Accent 5" w:uiPriority="47"/>
-    <w:lsdException w:name="Grid Table 3 Accent 5" w:uiPriority="48"/>
-    <w:lsdException w:name="Grid Table 4 Accent 5" w:uiPriority="49"/>
-    <w:lsdException w:name="Grid Table 5 Dark Accent 5" w:uiPriority="50"/>
-    <w:lsdException w:name="Grid Table 6 Colorful Accent 5" w:uiPriority="51"/>
-    <w:lsdException w:name="Grid Table 7 Colorful Accent 5" w:uiPriority="52"/>
-    <w:lsdException w:name="Grid Table 1 Light Accent 6" w:uiPriority="46"/>
-    <w:lsdException w:name="Grid Table 2 Accent 6" w:uiPriority="47"/>
-    <w:lsdException w:name="Grid Table 3 Accent 6" w:uiPriority="48"/>
-    <w:lsdException w:name="Grid Table 4 Accent 6" w:uiPriority="49"/>
-    <w:lsdException w:name="Grid Table 5 Dark Accent 6" w:uiPriority="50"/>
-    <w:lsdException w:name="Grid Table 6 Colorful Accent 6" w:uiPriority="51"/>
-    <w:lsdException w:name="Grid Table 7 Colorful Accent 6" w:uiPriority="52"/>
-    <w:lsdException w:name="List Table 1 Light" w:uiPriority="46"/>
-    <w:lsdException w:name="List Table 2" w:uiPriority="47"/>
-    <w:lsdException w:name="List Table 3" w:uiPriority="48"/>
-    <w:lsdException w:name="List Table 4" w:uiPriority="49"/>
-    <w:lsdException w:name="List Table 5 Dark" w:uiPriority="50"/>
-    <w:lsdException w:name="List Table 6 Colorful" w:uiPriority="51"/>
-    <w:lsdException w:name="List Table 7 Colorful" w:uiPriority="52"/>
-    <w:lsdException w:name="List Table 1 Light Accent 1" w:uiPriority="46"/>
-    <w:lsdException w:name="List Table 2 Accent 1" w:uiPriority="47"/>
-    <w:lsdException w:name="List Table 3 Accent 1" w:uiPriority="48"/>
-    <w:lsdException w:name="List Table 4 Accent 1" w:uiPriority="49"/>
-    <w:lsdException w:name="List Table 5 Dark Accent 1" w:uiPriority="50"/>
-    <w:lsdException w:name="List Table 6 Colorful Accent 1" w:uiPriority="51"/>
-    <w:lsdException w:name="List Table 7 Colorful Accent 1" w:uiPriority="52"/>
-    <w:lsdException w:name="List Table 1 Light Accent 2" w:uiPriority="46"/>
-    <w:lsdException w:name="List Table 2 Accent 2" w:uiPriority="47"/>
-    <w:lsdException w:name="List Table 3 Accent 2" w:uiPriority="48"/>
-    <w:lsdException w:name="List Table 4 Accent 2" w:uiPriority="49"/>
-    <w:lsdException w:name="List Table 5 Dark Accent 2" w:uiPriority="50"/>
-    <w:lsdException w:name="List Table 6 Colorful Accent 2" w:uiPriority="51"/>
-    <w:lsdException w:name="List Table 7 Colorful Accent 2" w:uiPriority="52"/>
-    <w:lsdException w:name="List Table 1 Light Accent 3" w:uiPriority="46"/>
-    <w:lsdException w:name="List Table 2 Accent 3" w:uiPriority="47"/>
-    <w:lsdException w:name="List Table 3 Accent 3" w:uiPriority="48"/>
-    <w:lsdException w:name="List Table 4 Accent 3" w:uiPriority="49"/>
-    <w:lsdException w:name="List Table 5 Dark Accent 3" w:uiPriority="50"/>
-    <w:lsdException w:name="List Table 6 Colorful Accent 3" w:uiPriority="51"/>
-    <w:lsdException w:name="List Table 7 Colorful Accent 3" w:uiPriority="52"/>
-    <w:lsdException w:name="List Table 1 Light Accent 4" w:uiPriority="46"/>
-    <w:lsdException w:name="List Table 2 Accent 4" w:uiPriority="47"/>
-    <w:lsdException w:name="List Table 3 Accent 4" w:uiPriority="48"/>
-    <w:lsdException w:name="List Table 4 Accent 4" w:uiPriority="49"/>
-    <w:lsdException w:name="List Table 5 Dark Accent 4" w:uiPriority="50"/>
-    <w:lsdException w:name="List Table 6 Colorful Accent 4" w:uiPriority="51"/>
-    <w:lsdException w:name="List Table 7 Colorful Accent 4" w:uiPriority="52"/>
-    <w:lsdException w:name="List Table 1 Light Accent 5" w:uiPriority="46"/>
-    <w:lsdException w:name="List Table 2 Accent 5" w:uiPriority="47"/>
-    <w:lsdException w:name="List Table 3 Accent 5" w:uiPriority="48"/>
-    <w:lsdException w:name="List Table 4 Accent 5" w:uiPriority="49"/>
-    <w:lsdException w:name="List Table 5 Dark Accent 5" w:uiPriority="50"/>
-    <w:lsdException w:name="List Table 6 Colorful Accent 5" w:uiPriority="51"/>
-    <w:lsdException w:name="List Table 7 Colorful Accent 5" w:uiPriority="52"/>
-    <w:lsdException w:name="List Table 1 Light Accent 6" w:uiPriority="46"/>
-    <w:lsdException w:name="List Table 2 Accent 6" w:uiPriority="47"/>
-    <w:lsdException w:name="List Table 3 Accent 6" w:uiPriority="48"/>
-    <w:lsdException w:name="List Table 4 Accent 6" w:uiPriority="49"/>
-    <w:lsdException w:name="List Table 5 Dark Accent 6" w:uiPriority="50"/>
-    <w:lsdException w:name="List Table 6 Colorful Accent 6" w:uiPriority="51"/>
-    <w:lsdException w:name="List Table 7 Colorful Accent 6" w:uiPriority="52"/>
+  <w:latentStyles w:defLockedState="0" w:defUIPriority="99" w:defSemiHidden="1" w:defUnhideWhenUsed="1" w:defQFormat="0" w:count="267">
+    <w:lsdException w:name="Normal" w:semiHidden="0" w:uiPriority="0" w:unhideWhenUsed="0" w:qFormat="1"/>
+    <w:lsdException w:name="heading 1" w:semiHidden="0" w:uiPriority="9" w:unhideWhenUsed="0" w:qFormat="1"/>
+    <w:lsdException w:name="heading 2" w:uiPriority="9" w:qFormat="1"/>
+    <w:lsdException w:name="heading 3" w:uiPriority="9" w:qFormat="1"/>
+    <w:lsdException w:name="heading 4" w:uiPriority="9" w:qFormat="1"/>
+    <w:lsdException w:name="heading 5" w:uiPriority="9" w:qFormat="1"/>
+    <w:lsdException w:name="heading 6" w:uiPriority="9" w:qFormat="1"/>
+    <w:lsdException w:name="heading 7" w:uiPriority="9" w:qFormat="1"/>
+    <w:lsdException w:name="heading 8" w:uiPriority="9" w:qFormat="1"/>
+    <w:lsdException w:name="heading 9" w:uiPriority="9" w:qFormat="1"/>
+    <w:lsdException w:name="toc 1" w:uiPriority="39"/>
+    <w:lsdException w:name="toc 2" w:uiPriority="39"/>
+    <w:lsdException w:name="toc 3" w:uiPriority="39"/>
+    <w:lsdException w:name="toc 4" w:uiPriority="39"/>
+    <w:lsdException w:name="toc 5" w:uiPriority="39"/>
+    <w:lsdException w:name="toc 6" w:uiPriority="39"/>
+    <w:lsdException w:name="toc 7" w:uiPriority="39"/>
+    <w:lsdException w:name="toc 8" w:uiPriority="39"/>
+    <w:lsdException w:name="toc 9" w:uiPriority="39"/>
+    <w:lsdException w:name="caption" w:uiPriority="35" w:qFormat="1"/>
+    <w:lsdException w:name="Title" w:semiHidden="0" w:uiPriority="10" w:unhideWhenUsed="0" w:qFormat="1"/>
+    <w:lsdException w:name="Default Paragraph Font" w:uiPriority="1"/>
+    <w:lsdException w:name="Subtitle" w:semiHidden="0" w:uiPriority="11" w:unhideWhenUsed="0" w:qFormat="1"/>
+    <w:lsdException w:name="Strong" w:semiHidden="0" w:uiPriority="22" w:unhideWhenUsed="0" w:qFormat="1"/>
+    <w:lsdException w:name="Emphasis" w:semiHidden="0" w:uiPriority="20" w:unhideWhenUsed="0" w:qFormat="1"/>
+    <w:lsdException w:name="Table Grid" w:semiHidden="0" w:uiPriority="39" w:unhideWhenUsed="0"/>
+    <w:lsdException w:name="Placeholder Text" w:unhideWhenUsed="0"/>
+    <w:lsdException w:name="No Spacing" w:semiHidden="0" w:uiPriority="1" w:unhideWhenUsed="0" w:qFormat="1"/>
+    <w:lsdException w:name="Light Shading" w:semiHidden="0" w:uiPriority="60" w:unhideWhenUsed="0"/>
+    <w:lsdException w:name="Light List" w:semiHidden="0" w:uiPriority="61" w:unhideWhenUsed="0"/>
+    <w:lsdException w:name="Light Grid" w:semiHidden="0" w:uiPriority="62" w:unhideWhenUsed="0"/>
+    <w:lsdException w:name="Medium Shading 1" w:semiHidden="0" w:uiPriority="63" w:unhideWhenUsed="0"/>
+    <w:lsdException w:name="Medium Shading 2" w:semiHidden="0" w:uiPriority="64" w:unhideWhenUsed="0"/>
+    <w:lsdException w:name="Medium List 1" w:semiHidden="0" w:uiPriority="65" w:unhideWhenUsed="0"/>
+    <w:lsdException w:name="Medium List 2" w:semiHidden="0" w:uiPriority="66" w:unhideWhenUsed="0"/>
+    <w:lsdException w:name="Medium Grid 1" w:semiHidden="0" w:uiPriority="67" w:unhideWhenUsed="0"/>
+    <w:lsdException w:name="Medium Grid 2" w:semiHidden="0" w:uiPriority="68" w:unhideWhenUsed="0"/>
+    <w:lsdException w:name="Medium Grid 3" w:semiHidden="0" w:uiPriority="69" w:unhideWhenUsed="0"/>
+    <w:lsdException w:name="Dark List" w:semiHidden="0" w:uiPriority="70" w:unhideWhenUsed="0"/>
+    <w:lsdException w:name="Colorful Shading" w:semiHidden="0" w:uiPriority="71" w:unhideWhenUsed="0"/>
+    <w:lsdException w:name="Colorful List" w:semiHidden="0" w:uiPriority="72" w:unhideWhenUsed="0"/>
+    <w:lsdException w:name="Colorful Grid" w:semiHidden="0" w:uiPriority="73" w:unhideWhenUsed="0"/>
+    <w:lsdException w:name="Light Shading Accent 1" w:semiHidden="0" w:uiPriority="60" w:unhideWhenUsed="0"/>
+    <w:lsdException w:name="Light List Accent 1" w:semiHidden="0" w:uiPriority="61" w:unhideWhenUsed="0"/>
+    <w:lsdException w:name="Light Grid Accent 1" w:semiHidden="0" w:uiPriority="62" w:unhideWhenUsed="0"/>
+    <w:lsdException w:name="Medium Shading 1 Accent 1" w:semiHidden="0" w:uiPriority="63" w:unhideWhenUsed="0"/>
+    <w:lsdException w:name="Medium Shading 2 Accent 1" w:semiHidden="0" w:uiPriority="64" w:unhideWhenUsed="0"/>
+    <w:lsdException w:name="Medium List 1 Accent 1" w:semiHidden="0" w:uiPriority="65" w:unhideWhenUsed="0"/>
+    <w:lsdException w:name="Revision" w:unhideWhenUsed="0"/>
+    <w:lsdException w:name="List Paragraph" w:semiHidden="0" w:uiPriority="34" w:unhideWhenUsed="0" w:qFormat="1"/>
+    <w:lsdException w:name="Quote" w:semiHidden="0" w:uiPriority="29" w:unhideWhenUsed="0" w:qFormat="1"/>
+    <w:lsdException w:name="Intense Quote" w:semiHidden="0" w:uiPriority="30" w:unhideWhenUsed="0" w:qFormat="1"/>
+    <w:lsdException w:name="Medium List 2 Accent 1" w:semiHidden="0" w:uiPriority="66" w:unhideWhenUsed="0"/>
+    <w:lsdException w:name="Medium Grid 1 Accent 1" w:semiHidden="0" w:uiPriority="67" w:unhideWhenUsed="0"/>
+    <w:lsdException w:name="Medium Grid 2 Accent 1" w:semiHidden="0" w:uiPriority="68" w:unhideWhenUsed="0"/>
+    <w:lsdException w:name="Medium Grid 3 Accent 1" w:semiHidden="0" w:uiPriority="69" w:unhideWhenUsed="0"/>
+    <w:lsdException w:name="Dark List Accent 1" w:semiHidden="0" w:uiPriority="70" w:unhideWhenUsed="0"/>
+    <w:lsdException w:name="Colorful Shading Accent 1" w:semiHidden="0" w:uiPriority="71" w:unhideWhenUsed="0"/>
+    <w:lsdException w:name="Colorful List Accent 1" w:semiHidden="0" w:uiPriority="72" w:unhideWhenUsed="0"/>
+    <w:lsdException w:name="Colorful Grid Accent 1" w:semiHidden="0" w:uiPriority="73" w:unhideWhenUsed="0"/>
+    <w:lsdException w:name="Light Shading Accent 2" w:semiHidden="0" w:uiPriority="60" w:unhideWhenUsed="0"/>
+    <w:lsdException w:name="Light List Accent 2" w:semiHidden="0" w:uiPriority="61" w:unhideWhenUsed="0"/>
+    <w:lsdException w:name="Light Grid Accent 2" w:semiHidden="0" w:uiPriority="62" w:unhideWhenUsed="0"/>
+    <w:lsdException w:name="Medium Shading 1 Accent 2" w:semiHidden="0" w:uiPriority="63" w:unhideWhenUsed="0"/>
+    <w:lsdException w:name="Medium Shading 2 Accent 2" w:semiHidden="0" w:uiPriority="64" w:unhideWhenUsed="0"/>
+    <w:lsdException w:name="Medium List 1 Accent 2" w:semiHidden="0" w:uiPriority="65" w:unhideWhenUsed="0"/>
+    <w:lsdException w:name="Medium List 2 Accent 2" w:semiHidden="0" w:uiPriority="66" w:unhideWhenUsed="0"/>
+    <w:lsdException w:name="Medium Grid 1 Accent 2" w:semiHidden="0" w:uiPriority="67" w:unhideWhenUsed="0"/>
+    <w:lsdException w:name="Medium Grid 2 Accent 2" w:semiHidden="0" w:uiPriority="68" w:unhideWhenUsed="0"/>
+    <w:lsdException w:name="Medium Grid 3 Accent 2" w:semiHidden="0" w:uiPriority="69" w:unhideWhenUsed="0"/>
+    <w:lsdException w:name="Dark List Accent 2" w:semiHidden="0" w:uiPriority="70" w:unhideWhenUsed="0"/>
+    <w:lsdException w:name="Colorful Shading Accent 2" w:semiHidden="0" w:uiPriority="71" w:unhideWhenUsed="0"/>
+    <w:lsdException w:name="Colorful List Accent 2" w:semiHidden="0" w:uiPriority="72" w:unhideWhenUsed="0"/>
+    <w:lsdException w:name="Colorful Grid Accent 2" w:semiHidden="0" w:uiPriority="73" w:unhideWhenUsed="0"/>
+    <w:lsdException w:name="Light Shading Accent 3" w:semiHidden="0" w:uiPriority="60" w:unhideWhenUsed="0"/>
+    <w:lsdException w:name="Light List Accent 3" w:semiHidden="0" w:uiPriority="61" w:unhideWhenUsed="0"/>
+    <w:lsdException w:name="Light Grid Accent 3" w:semiHidden="0" w:uiPriority="62" w:unhideWhenUsed="0"/>
+    <w:lsdException w:name="Medium Shading 1 Accent 3" w:semiHidden="0" w:uiPriority="63" w:unhideWhenUsed="0"/>
+    <w:lsdException w:name="Medium Shading 2 Accent 3" w:semiHidden="0" w:uiPriority="64" w:unhideWhenUsed="0"/>
+    <w:lsdException w:name="Medium List 1 Accent 3" w:semiHidden="0" w:uiPriority="65" w:unhideWhenUsed="0"/>
+    <w:lsdException w:name="Medium List 2 Accent 3" w:semiHidden="0" w:uiPriority="66" w:unhideWhenUsed="0"/>
+    <w:lsdException w:name="Medium Grid 1 Accent 3" w:semiHidden="0" w:uiPriority="67" w:unhideWhenUsed="0"/>
+    <w:lsdException w:name="Medium Grid 2 Accent 3" w:semiHidden="0" w:uiPriority="68" w:unhideWhenUsed="0"/>
+    <w:lsdException w:name="Medium Grid 3 Accent 3" w:semiHidden="0" w:uiPriority="69" w:unhideWhenUsed="0"/>
+    <w:lsdException w:name="Dark List Accent 3" w:semiHidden="0" w:uiPriority="70" w:unhideWhenUsed="0"/>
+    <w:lsdException w:name="Colorful Shading Accent 3" w:semiHidden="0" w:uiPriority="71" w:unhideWhenUsed="0"/>
+    <w:lsdException w:name="Colorful List Accent 3" w:semiHidden="0" w:uiPriority="72" w:unhideWhenUsed="0"/>
+    <w:lsdException w:name="Colorful Grid Accent 3" w:semiHidden="0" w:uiPriority="73" w:unhideWhenUsed="0"/>
+    <w:lsdException w:name="Light Shading Accent 4" w:semiHidden="0" w:uiPriority="60" w:unhideWhenUsed="0"/>
+    <w:lsdException w:name="Light List Accent 4" w:semiHidden="0" w:uiPriority="61" w:unhideWhenUsed="0"/>
+    <w:lsdException w:name="Light Grid Accent 4" w:semiHidden="0" w:uiPriority="62" w:unhideWhenUsed="0"/>
+    <w:lsdException w:name="Medium Shading 1 Accent 4" w:semiHidden="0" w:uiPriority="63" w:unhideWhenUsed="0"/>
+    <w:lsdException w:name="Medium Shading 2 Accent 4" w:semiHidden="0" w:uiPriority="64" w:unhideWhenUsed="0"/>
+    <w:lsdException w:name="Medium List 1 Accent 4" w:semiHidden="0" w:uiPriority="65" w:unhideWhenUsed="0"/>
+    <w:lsdException w:name="Medium List 2 Accent 4" w:semiHidden="0" w:uiPriority="66" w:unhideWhenUsed="0"/>
+    <w:lsdException w:name="Medium Grid 1 Accent 4" w:semiHidden="0" w:uiPriority="67" w:unhideWhenUsed="0"/>
+    <w:lsdException w:name="Medium Grid 2 Accent 4" w:semiHidden="0" w:uiPriority="68" w:unhideWhenUsed="0"/>
+    <w:lsdException w:name="Medium Grid 3 Accent 4" w:semiHidden="0" w:uiPriority="69" w:unhideWhenUsed="0"/>
+    <w:lsdException w:name="Dark List Accent 4" w:semiHidden="0" w:uiPriority="70" w:unhideWhenUsed="0"/>
+    <w:lsdException w:name="Colorful Shading Accent 4" w:semiHidden="0" w:uiPriority="71" w:unhideWhenUsed="0"/>
+    <w:lsdException w:name="Colorful List Accent 4" w:semiHidden="0" w:uiPriority="72" w:unhideWhenUsed="0"/>
+    <w:lsdException w:name="Colorful Grid Accent 4" w:semiHidden="0" w:uiPriority="73" w:unhideWhenUsed="0"/>
+    <w:lsdException w:name="Light Shading Accent 5" w:semiHidden="0" w:uiPriority="60" w:unhideWhenUsed="0"/>
+    <w:lsdException w:name="Light List Accent 5" w:semiHidden="0" w:uiPriority="61" w:unhideWhenUsed="0"/>
+    <w:lsdException w:name="Light Grid Accent 5" w:semiHidden="0" w:uiPriority="62" w:unhideWhenUsed="0"/>
+    <w:lsdException w:name="Medium Shading 1 Accent 5" w:semiHidden="0" w:uiPriority="63" w:unhideWhenUsed="0"/>
+    <w:lsdException w:name="Medium Shading 2 Accent 5" w:semiHidden="0" w:uiPriority="64" w:unhideWhenUsed="0"/>
+    <w:lsdException w:name="Medium List 1 Accent 5" w:semiHidden="0" w:uiPriority="65" w:unhideWhenUsed="0"/>
+    <w:lsdException w:name="Medium List 2 Accent 5" w:semiHidden="0" w:uiPriority="66" w:unhideWhenUsed="0"/>
+    <w:lsdException w:name="Medium Grid 1 Accent 5" w:semiHidden="0" w:uiPriority="67" w:unhideWhenUsed="0"/>
+    <w:lsdException w:name="Medium Grid 2 Accent 5" w:semiHidden="0" w:uiPriority="68" w:unhideWhenUsed="0"/>
+    <w:lsdException w:name="Medium Grid 3 Accent 5" w:semiHidden="0" w:uiPriority="69" w:unhideWhenUsed="0"/>
+    <w:lsdException w:name="Dark List Accent 5" w:semiHidden="0" w:uiPriority="70" w:unhideWhenUsed="0"/>
+    <w:lsdException w:name="Colorful Shading Accent 5" w:semiHidden="0" w:uiPriority="71" w:unhideWhenUsed="0"/>
+    <w:lsdException w:name="Colorful List Accent 5" w:semiHidden="0" w:uiPriority="72" w:unhideWhenUsed="0"/>
+    <w:lsdException w:name="Colorful Grid Accent 5" w:semiHidden="0" w:uiPriority="73" w:unhideWhenUsed="0"/>
+    <w:lsdException w:name="Light Shading Accent 6" w:semiHidden="0" w:uiPriority="60" w:unhideWhenUsed="0"/>
+    <w:lsdException w:name="Light List Accent 6" w:semiHidden="0" w:uiPriority="61" w:unhideWhenUsed="0"/>
+    <w:lsdException w:name="Light Grid Accent 6" w:semiHidden="0" w:uiPriority="62" w:unhideWhenUsed="0"/>
+    <w:lsdException w:name="Medium Shading 1 Accent 6" w:semiHidden="0" w:uiPriority="63" w:unhideWhenUsed="0"/>
+    <w:lsdException w:name="Medium Shading 2 Accent 6" w:semiHidden="0" w:uiPriority="64" w:unhideWhenUsed="0"/>
+    <w:lsdException w:name="Medium List 1 Accent 6" w:semiHidden="0" w:uiPriority="65" w:unhideWhenUsed="0"/>
+    <w:lsdException w:name="Medium List 2 Accent 6" w:semiHidden="0" w:uiPriority="66" w:unhideWhenUsed="0"/>
+    <w:lsdException w:name="Medium Grid 1 Accent 6" w:semiHidden="0" w:uiPriority="67" w:unhideWhenUsed="0"/>
+    <w:lsdException w:name="Medium Grid 2 Accent 6" w:semiHidden="0" w:uiPriority="68" w:unhideWhenUsed="0"/>
+    <w:lsdException w:name="Medium Grid 3 Accent 6" w:semiHidden="0" w:uiPriority="69" w:unhideWhenUsed="0"/>
+    <w:lsdException w:name="Dark List Accent 6" w:semiHidden="0" w:uiPriority="70" w:unhideWhenUsed="0"/>
+    <w:lsdException w:name="Colorful Shading Accent 6" w:semiHidden="0" w:uiPriority="71" w:unhideWhenUsed="0"/>
+    <w:lsdException w:name="Colorful List Accent 6" w:semiHidden="0" w:uiPriority="72" w:unhideWhenUsed="0"/>
+    <w:lsdException w:name="Colorful Grid Accent 6" w:semiHidden="0" w:uiPriority="73" w:unhideWhenUsed="0"/>
+    <w:lsdException w:name="Subtle Emphasis" w:semiHidden="0" w:uiPriority="19" w:unhideWhenUsed="0" w:qFormat="1"/>
+    <w:lsdException w:name="Intense Emphasis" w:semiHidden="0" w:uiPriority="21" w:unhideWhenUsed="0" w:qFormat="1"/>
+    <w:lsdException w:name="Subtle Reference" w:semiHidden="0" w:uiPriority="31" w:unhideWhenUsed="0" w:qFormat="1"/>
+    <w:lsdException w:name="Intense Reference" w:semiHidden="0" w:uiPriority="32" w:unhideWhenUsed="0" w:qFormat="1"/>
+    <w:lsdException w:name="Book Title" w:semiHidden="0" w:uiPriority="33" w:unhideWhenUsed="0" w:qFormat="1"/>
+    <w:lsdException w:name="Bibliography" w:uiPriority="37"/>
+    <w:lsdException w:name="TOC Heading" w:uiPriority="39" w:qFormat="1"/>
   </w:latentStyles>
   <w:style w:type="paragraph" w:default="1" w:styleId="Normal">
     <w:name w:val="Normal"/>
@@ -2875,6 +3066,7 @@
     <w:uiPriority w:val="99"/>
     <w:semiHidden/>
     <w:unhideWhenUsed/>
+    <w:qFormat/>
     <w:tblPr>
       <w:tblInd w:w="0" w:type="dxa"/>
       <w:tblCellMar>
@@ -3312,7 +3504,7 @@
   <a:extraClrSchemeLst/>
   <a:extLst>
     <a:ext uri="{05A4C25C-085E-4340-85A3-A5531E510DB2}">
-      <thm15:themeFamily xmlns:thm15="http://schemas.microsoft.com/office/thememl/2012/main" name="Office Theme" id="{62F939B6-93AF-4DB8-9C6B-D6C7DFDC589F}" vid="{4A3C46E8-61CC-4603-A589-7422A47A8E4A}"/>
+      <thm15:themeFamily xmlns="" xmlns:thm15="http://schemas.microsoft.com/office/thememl/2012/main" name="Office Theme" id="{62F939B6-93AF-4DB8-9C6B-D6C7DFDC589F}" vid="{4A3C46E8-61CC-4603-A589-7422A47A8E4A}"/>
     </a:ext>
   </a:extLst>
 </a:theme>
@@ -3323,7 +3515,7 @@
 </file>
 
 <file path=customXml/itemProps1.xml><?xml version="1.0" encoding="utf-8"?>
-<ds:datastoreItem xmlns:ds="http://schemas.openxmlformats.org/officeDocument/2006/customXml" ds:itemID="{5494883D-7197-4788-8FAD-0755E243F324}">
+<ds:datastoreItem xmlns:ds="http://schemas.openxmlformats.org/officeDocument/2006/customXml" ds:itemID="{84158B08-122B-47DB-B3B9-8C5402FF122D}">
   <ds:schemaRefs>
     <ds:schemaRef ds:uri="http://schemas.openxmlformats.org/officeDocument/2006/bibliography"/>
   </ds:schemaRefs>

</xml_diff>